<commit_message>
update bab 4 & 5
</commit_message>
<xml_diff>
--- a/Penulisan Skripsi/BAB 5 Simpulan dan Saran.docx
+++ b/Penulisan Skripsi/BAB 5 Simpulan dan Saran.docx
@@ -127,8 +127,19 @@
           <w:szCs w:val="24"/>
         </w:rPr>
         <w:tab/>
+      </w:r>
+      <w:proofErr w:type="spellStart"/>
+      <w:r>
+        <w:rPr>
+          <w:rFonts w:ascii="Times New Roman" w:cs="Times New Roman"/>
+          <w:b/>
+          <w:bCs/>
+          <w:sz w:val="24"/>
+          <w:szCs w:val="24"/>
+        </w:rPr>
         <w:t>Simpulan</w:t>
       </w:r>
+      <w:proofErr w:type="spellEnd"/>
     </w:p>
     <w:p>
       <w:pPr>
@@ -141,21 +152,130 @@
           <w:szCs w:val="24"/>
         </w:rPr>
       </w:pPr>
-      <w:r>
-        <w:rPr>
-          <w:rFonts w:ascii="Times New Roman" w:cs="Times New Roman"/>
-          <w:sz w:val="24"/>
-          <w:szCs w:val="24"/>
-        </w:rPr>
-        <w:t>Kesimpulan ya</w:t>
-      </w:r>
-      <w:r>
-        <w:rPr>
-          <w:rFonts w:ascii="Times New Roman" w:cs="Times New Roman"/>
-          <w:sz w:val="24"/>
-          <w:szCs w:val="24"/>
-        </w:rPr>
-        <w:t>ng didapatkan dari penelitian Sistem Prediksi K</w:t>
+      <w:proofErr w:type="spellStart"/>
+      <w:r>
+        <w:rPr>
+          <w:rFonts w:ascii="Times New Roman" w:cs="Times New Roman"/>
+          <w:sz w:val="24"/>
+          <w:szCs w:val="24"/>
+        </w:rPr>
+        <w:t>Kesimpulan</w:t>
+      </w:r>
+      <w:proofErr w:type="spellEnd"/>
+      <w:r>
+        <w:rPr>
+          <w:rFonts w:ascii="Times New Roman" w:cs="Times New Roman"/>
+          <w:sz w:val="24"/>
+          <w:szCs w:val="24"/>
+        </w:rPr>
+        <w:t xml:space="preserve"> ya</w:t>
+      </w:r>
+      <w:r>
+        <w:rPr>
+          <w:rFonts w:ascii="Times New Roman" w:cs="Times New Roman"/>
+          <w:sz w:val="24"/>
+          <w:szCs w:val="24"/>
+        </w:rPr>
+        <w:t xml:space="preserve">ng </w:t>
+      </w:r>
+      <w:proofErr w:type="spellStart"/>
+      <w:r>
+        <w:rPr>
+          <w:rFonts w:ascii="Times New Roman" w:cs="Times New Roman"/>
+          <w:sz w:val="24"/>
+          <w:szCs w:val="24"/>
+        </w:rPr>
+        <w:t>didapatkan</w:t>
+      </w:r>
+      <w:proofErr w:type="spellEnd"/>
+      <w:r>
+        <w:rPr>
+          <w:rFonts w:ascii="Times New Roman" w:cs="Times New Roman"/>
+          <w:sz w:val="24"/>
+          <w:szCs w:val="24"/>
+        </w:rPr>
+        <w:t xml:space="preserve"> </w:t>
+      </w:r>
+      <w:proofErr w:type="spellStart"/>
+      <w:r>
+        <w:rPr>
+          <w:rFonts w:ascii="Times New Roman" w:cs="Times New Roman"/>
+          <w:sz w:val="24"/>
+          <w:szCs w:val="24"/>
+        </w:rPr>
+        <w:t>dari</w:t>
+      </w:r>
+      <w:proofErr w:type="spellEnd"/>
+      <w:r>
+        <w:rPr>
+          <w:rFonts w:ascii="Times New Roman" w:cs="Times New Roman"/>
+          <w:sz w:val="24"/>
+          <w:szCs w:val="24"/>
+        </w:rPr>
+        <w:t xml:space="preserve"> </w:t>
+      </w:r>
+      <w:proofErr w:type="spellStart"/>
+      <w:r>
+        <w:rPr>
+          <w:rFonts w:ascii="Times New Roman" w:cs="Times New Roman"/>
+          <w:sz w:val="24"/>
+          <w:szCs w:val="24"/>
+        </w:rPr>
+        <w:t>penelitian</w:t>
+      </w:r>
+      <w:proofErr w:type="spellEnd"/>
+      <w:r>
+        <w:rPr>
+          <w:rFonts w:ascii="Times New Roman" w:cs="Times New Roman"/>
+          <w:sz w:val="24"/>
+          <w:szCs w:val="24"/>
+        </w:rPr>
+        <w:t xml:space="preserve"> </w:t>
+      </w:r>
+      <w:proofErr w:type="spellStart"/>
+      <w:r>
+        <w:rPr>
+          <w:rFonts w:ascii="Times New Roman" w:cs="Times New Roman"/>
+          <w:sz w:val="24"/>
+          <w:szCs w:val="24"/>
+        </w:rPr>
+        <w:t>Sistem</w:t>
+      </w:r>
+      <w:proofErr w:type="spellEnd"/>
+      <w:r>
+        <w:rPr>
+          <w:rFonts w:ascii="Times New Roman" w:cs="Times New Roman"/>
+          <w:sz w:val="24"/>
+          <w:szCs w:val="24"/>
+        </w:rPr>
+        <w:t xml:space="preserve"> </w:t>
+      </w:r>
+      <w:proofErr w:type="spellStart"/>
+      <w:r>
+        <w:rPr>
+          <w:rFonts w:ascii="Times New Roman" w:cs="Times New Roman"/>
+          <w:sz w:val="24"/>
+          <w:szCs w:val="24"/>
+        </w:rPr>
+        <w:t>Prediksi</w:t>
+      </w:r>
+      <w:proofErr w:type="spellEnd"/>
+      <w:r>
+        <w:rPr>
+          <w:rFonts w:ascii="Times New Roman" w:cs="Times New Roman"/>
+          <w:sz w:val="24"/>
+          <w:szCs w:val="24"/>
+        </w:rPr>
+        <w:t xml:space="preserve"> </w:t>
+      </w:r>
+      <w:proofErr w:type="spellStart"/>
+      <w:r>
+        <w:rPr>
+          <w:rFonts w:ascii="Times New Roman" w:cs="Times New Roman"/>
+          <w:sz w:val="24"/>
+          <w:szCs w:val="24"/>
+        </w:rPr>
+        <w:t>K</w:t>
       </w:r>
       <w:r>
         <w:rPr>
@@ -171,7 +291,34 @@
           <w:sz w:val="24"/>
           <w:szCs w:val="24"/>
         </w:rPr>
-        <w:t xml:space="preserve">ian berdasarkan </w:t>
+        <w:t>ian</w:t>
+      </w:r>
+      <w:proofErr w:type="spellEnd"/>
+      <w:r>
+        <w:rPr>
+          <w:rFonts w:ascii="Times New Roman" w:cs="Times New Roman"/>
+          <w:sz w:val="24"/>
+          <w:szCs w:val="24"/>
+        </w:rPr>
+        <w:t xml:space="preserve"> </w:t>
+      </w:r>
+      <w:proofErr w:type="spellStart"/>
+      <w:r>
+        <w:rPr>
+          <w:rFonts w:ascii="Times New Roman" w:cs="Times New Roman"/>
+          <w:sz w:val="24"/>
+          <w:szCs w:val="24"/>
+        </w:rPr>
+        <w:t>berdasarkan</w:t>
+      </w:r>
+      <w:proofErr w:type="spellEnd"/>
+      <w:r>
+        <w:rPr>
+          <w:rFonts w:ascii="Times New Roman" w:cs="Times New Roman"/>
+          <w:sz w:val="24"/>
+          <w:szCs w:val="24"/>
+        </w:rPr>
+        <w:t xml:space="preserve"> </w:t>
       </w:r>
       <w:r>
         <w:rPr>
@@ -197,7 +344,61 @@
           <w:sz w:val="24"/>
           <w:szCs w:val="24"/>
         </w:rPr>
-        <w:t xml:space="preserve"> adalah sebagai berikut:</w:t>
+        <w:t xml:space="preserve"> </w:t>
+      </w:r>
+      <w:proofErr w:type="spellStart"/>
+      <w:r>
+        <w:rPr>
+          <w:rFonts w:ascii="Times New Roman" w:cs="Times New Roman"/>
+          <w:sz w:val="24"/>
+          <w:szCs w:val="24"/>
+        </w:rPr>
+        <w:t>adalah</w:t>
+      </w:r>
+      <w:proofErr w:type="spellEnd"/>
+      <w:r>
+        <w:rPr>
+          <w:rFonts w:ascii="Times New Roman" w:cs="Times New Roman"/>
+          <w:sz w:val="24"/>
+          <w:szCs w:val="24"/>
+        </w:rPr>
+        <w:t xml:space="preserve"> </w:t>
+      </w:r>
+      <w:proofErr w:type="spellStart"/>
+      <w:r>
+        <w:rPr>
+          <w:rFonts w:ascii="Times New Roman" w:cs="Times New Roman"/>
+          <w:sz w:val="24"/>
+          <w:szCs w:val="24"/>
+        </w:rPr>
+        <w:t>sebagai</w:t>
+      </w:r>
+      <w:proofErr w:type="spellEnd"/>
+      <w:r>
+        <w:rPr>
+          <w:rFonts w:ascii="Times New Roman" w:cs="Times New Roman"/>
+          <w:sz w:val="24"/>
+          <w:szCs w:val="24"/>
+        </w:rPr>
+        <w:t xml:space="preserve"> </w:t>
+      </w:r>
+      <w:proofErr w:type="spellStart"/>
+      <w:r>
+        <w:rPr>
+          <w:rFonts w:ascii="Times New Roman" w:cs="Times New Roman"/>
+          <w:sz w:val="24"/>
+          <w:szCs w:val="24"/>
+        </w:rPr>
+        <w:t>berikut</w:t>
+      </w:r>
+      <w:proofErr w:type="spellEnd"/>
+      <w:r>
+        <w:rPr>
+          <w:rFonts w:ascii="Times New Roman" w:cs="Times New Roman"/>
+          <w:sz w:val="24"/>
+          <w:szCs w:val="24"/>
+        </w:rPr>
+        <w:t>:</w:t>
       </w:r>
     </w:p>
     <w:p>
@@ -216,45 +417,363 @@
           <w:szCs w:val="24"/>
         </w:rPr>
       </w:pPr>
-      <w:r>
-        <w:rPr>
-          <w:rFonts w:ascii="Times New Roman" w:cs="Times New Roman"/>
-          <w:sz w:val="24"/>
-          <w:szCs w:val="24"/>
-        </w:rPr>
-        <w:t>Hasil prediksi penelitian ini mendapatkan akuras</w:t>
-      </w:r>
-      <w:r>
-        <w:rPr>
-          <w:rFonts w:ascii="Times New Roman" w:cs="Times New Roman"/>
-          <w:sz w:val="24"/>
-          <w:szCs w:val="24"/>
-        </w:rPr>
-        <w:t xml:space="preserve">i paling tinggi </w:t>
-      </w:r>
-      <w:r>
-        <w:rPr>
-          <w:rFonts w:ascii="Times New Roman" w:cs="Times New Roman"/>
-          <w:sz w:val="24"/>
-          <w:szCs w:val="24"/>
-        </w:rPr>
-        <w:t>untuk impelementasi Machine Learning dengan 79.33% menggunakan algoritma Linear Discriminant Analysis</w:t>
-      </w:r>
-      <w:r>
-        <w:rPr>
-          <w:rFonts w:ascii="Times New Roman" w:cs="Times New Roman"/>
-          <w:sz w:val="24"/>
-          <w:szCs w:val="24"/>
-        </w:rPr>
-        <w:t xml:space="preserve"> </w:t>
-      </w:r>
-      <w:r>
-        <w:rPr>
-          <w:rFonts w:ascii="Times New Roman" w:cs="Times New Roman"/>
-          <w:sz w:val="24"/>
-          <w:szCs w:val="24"/>
-        </w:rPr>
-        <w:t>dan implementasi Deep Learning dengan 93.33% menggunakan arsitektur CNN 1D+LSTM dan arsitektur MLP.</w:t>
+      <w:proofErr w:type="spellStart"/>
+      <w:r>
+        <w:rPr>
+          <w:rFonts w:ascii="Times New Roman" w:cs="Times New Roman"/>
+          <w:sz w:val="24"/>
+          <w:szCs w:val="24"/>
+        </w:rPr>
+        <w:t>Hasil</w:t>
+      </w:r>
+      <w:proofErr w:type="spellEnd"/>
+      <w:r>
+        <w:rPr>
+          <w:rFonts w:ascii="Times New Roman" w:cs="Times New Roman"/>
+          <w:sz w:val="24"/>
+          <w:szCs w:val="24"/>
+        </w:rPr>
+        <w:t xml:space="preserve"> </w:t>
+      </w:r>
+      <w:proofErr w:type="spellStart"/>
+      <w:r>
+        <w:rPr>
+          <w:rFonts w:ascii="Times New Roman" w:cs="Times New Roman"/>
+          <w:sz w:val="24"/>
+          <w:szCs w:val="24"/>
+        </w:rPr>
+        <w:t>prediksi</w:t>
+      </w:r>
+      <w:proofErr w:type="spellEnd"/>
+      <w:r>
+        <w:rPr>
+          <w:rFonts w:ascii="Times New Roman" w:cs="Times New Roman"/>
+          <w:sz w:val="24"/>
+          <w:szCs w:val="24"/>
+        </w:rPr>
+        <w:t xml:space="preserve"> </w:t>
+      </w:r>
+      <w:proofErr w:type="spellStart"/>
+      <w:r>
+        <w:rPr>
+          <w:rFonts w:ascii="Times New Roman" w:cs="Times New Roman"/>
+          <w:sz w:val="24"/>
+          <w:szCs w:val="24"/>
+        </w:rPr>
+        <w:t>penelitian</w:t>
+      </w:r>
+      <w:proofErr w:type="spellEnd"/>
+      <w:r>
+        <w:rPr>
+          <w:rFonts w:ascii="Times New Roman" w:cs="Times New Roman"/>
+          <w:sz w:val="24"/>
+          <w:szCs w:val="24"/>
+        </w:rPr>
+        <w:t xml:space="preserve"> </w:t>
+      </w:r>
+      <w:proofErr w:type="spellStart"/>
+      <w:r>
+        <w:rPr>
+          <w:rFonts w:ascii="Times New Roman" w:cs="Times New Roman"/>
+          <w:sz w:val="24"/>
+          <w:szCs w:val="24"/>
+        </w:rPr>
+        <w:t>ini</w:t>
+      </w:r>
+      <w:proofErr w:type="spellEnd"/>
+      <w:r>
+        <w:rPr>
+          <w:rFonts w:ascii="Times New Roman" w:cs="Times New Roman"/>
+          <w:sz w:val="24"/>
+          <w:szCs w:val="24"/>
+        </w:rPr>
+        <w:t xml:space="preserve"> </w:t>
+      </w:r>
+      <w:proofErr w:type="spellStart"/>
+      <w:r>
+        <w:rPr>
+          <w:rFonts w:ascii="Times New Roman" w:cs="Times New Roman"/>
+          <w:sz w:val="24"/>
+          <w:szCs w:val="24"/>
+        </w:rPr>
+        <w:t>mendapatkan</w:t>
+      </w:r>
+      <w:proofErr w:type="spellEnd"/>
+      <w:r>
+        <w:rPr>
+          <w:rFonts w:ascii="Times New Roman" w:cs="Times New Roman"/>
+          <w:sz w:val="24"/>
+          <w:szCs w:val="24"/>
+        </w:rPr>
+        <w:t xml:space="preserve"> </w:t>
+      </w:r>
+      <w:proofErr w:type="spellStart"/>
+      <w:r>
+        <w:rPr>
+          <w:rFonts w:ascii="Times New Roman" w:cs="Times New Roman"/>
+          <w:sz w:val="24"/>
+          <w:szCs w:val="24"/>
+        </w:rPr>
+        <w:t>akuras</w:t>
+      </w:r>
+      <w:r>
+        <w:rPr>
+          <w:rFonts w:ascii="Times New Roman" w:cs="Times New Roman"/>
+          <w:sz w:val="24"/>
+          <w:szCs w:val="24"/>
+        </w:rPr>
+        <w:t>i</w:t>
+      </w:r>
+      <w:proofErr w:type="spellEnd"/>
+      <w:r>
+        <w:rPr>
+          <w:rFonts w:ascii="Times New Roman" w:cs="Times New Roman"/>
+          <w:sz w:val="24"/>
+          <w:szCs w:val="24"/>
+        </w:rPr>
+        <w:t xml:space="preserve"> paling </w:t>
+      </w:r>
+      <w:proofErr w:type="spellStart"/>
+      <w:r>
+        <w:rPr>
+          <w:rFonts w:ascii="Times New Roman" w:cs="Times New Roman"/>
+          <w:sz w:val="24"/>
+          <w:szCs w:val="24"/>
+        </w:rPr>
+        <w:t>tinggi</w:t>
+      </w:r>
+      <w:proofErr w:type="spellEnd"/>
+      <w:r>
+        <w:rPr>
+          <w:rFonts w:ascii="Times New Roman" w:cs="Times New Roman"/>
+          <w:sz w:val="24"/>
+          <w:szCs w:val="24"/>
+        </w:rPr>
+        <w:t xml:space="preserve"> </w:t>
+      </w:r>
+      <w:proofErr w:type="spellStart"/>
+      <w:r>
+        <w:rPr>
+          <w:rFonts w:ascii="Times New Roman" w:cs="Times New Roman"/>
+          <w:sz w:val="24"/>
+          <w:szCs w:val="24"/>
+        </w:rPr>
+        <w:t>untuk</w:t>
+      </w:r>
+      <w:proofErr w:type="spellEnd"/>
+      <w:r>
+        <w:rPr>
+          <w:rFonts w:ascii="Times New Roman" w:cs="Times New Roman"/>
+          <w:sz w:val="24"/>
+          <w:szCs w:val="24"/>
+        </w:rPr>
+        <w:t xml:space="preserve"> </w:t>
+      </w:r>
+      <w:proofErr w:type="spellStart"/>
+      <w:r>
+        <w:rPr>
+          <w:rFonts w:ascii="Times New Roman" w:cs="Times New Roman"/>
+          <w:sz w:val="24"/>
+          <w:szCs w:val="24"/>
+        </w:rPr>
+        <w:t>impelementasi</w:t>
+      </w:r>
+      <w:proofErr w:type="spellEnd"/>
+      <w:r>
+        <w:rPr>
+          <w:rFonts w:ascii="Times New Roman" w:cs="Times New Roman"/>
+          <w:sz w:val="24"/>
+          <w:szCs w:val="24"/>
+        </w:rPr>
+        <w:t xml:space="preserve"> Machine Learning </w:t>
+      </w:r>
+      <w:proofErr w:type="spellStart"/>
+      <w:r>
+        <w:rPr>
+          <w:rFonts w:ascii="Times New Roman" w:cs="Times New Roman"/>
+          <w:sz w:val="24"/>
+          <w:szCs w:val="24"/>
+        </w:rPr>
+        <w:t>dengan</w:t>
+      </w:r>
+      <w:proofErr w:type="spellEnd"/>
+      <w:r>
+        <w:rPr>
+          <w:rFonts w:ascii="Times New Roman" w:cs="Times New Roman"/>
+          <w:sz w:val="24"/>
+          <w:szCs w:val="24"/>
+        </w:rPr>
+        <w:t xml:space="preserve"> 79.33% </w:t>
+      </w:r>
+      <w:proofErr w:type="spellStart"/>
+      <w:r>
+        <w:rPr>
+          <w:rFonts w:ascii="Times New Roman" w:cs="Times New Roman"/>
+          <w:sz w:val="24"/>
+          <w:szCs w:val="24"/>
+        </w:rPr>
+        <w:t>menggunakan</w:t>
+      </w:r>
+      <w:proofErr w:type="spellEnd"/>
+      <w:r>
+        <w:rPr>
+          <w:rFonts w:ascii="Times New Roman" w:cs="Times New Roman"/>
+          <w:sz w:val="24"/>
+          <w:szCs w:val="24"/>
+        </w:rPr>
+        <w:t xml:space="preserve"> </w:t>
+      </w:r>
+      <w:proofErr w:type="spellStart"/>
+      <w:r>
+        <w:rPr>
+          <w:rFonts w:ascii="Times New Roman" w:cs="Times New Roman"/>
+          <w:sz w:val="24"/>
+          <w:szCs w:val="24"/>
+        </w:rPr>
+        <w:t>algoritma</w:t>
+      </w:r>
+      <w:proofErr w:type="spellEnd"/>
+      <w:r>
+        <w:rPr>
+          <w:rFonts w:ascii="Times New Roman" w:cs="Times New Roman"/>
+          <w:sz w:val="24"/>
+          <w:szCs w:val="24"/>
+        </w:rPr>
+        <w:t xml:space="preserve"> Linear Discriminant Analysis</w:t>
+      </w:r>
+      <w:r>
+        <w:rPr>
+          <w:rFonts w:ascii="Times New Roman" w:cs="Times New Roman"/>
+          <w:sz w:val="24"/>
+          <w:szCs w:val="24"/>
+        </w:rPr>
+        <w:t xml:space="preserve"> </w:t>
+      </w:r>
+      <w:proofErr w:type="spellStart"/>
+      <w:r>
+        <w:rPr>
+          <w:rFonts w:ascii="Times New Roman" w:cs="Times New Roman"/>
+          <w:sz w:val="24"/>
+          <w:szCs w:val="24"/>
+        </w:rPr>
+        <w:t>dan</w:t>
+      </w:r>
+      <w:proofErr w:type="spellEnd"/>
+      <w:r>
+        <w:rPr>
+          <w:rFonts w:ascii="Times New Roman" w:cs="Times New Roman"/>
+          <w:sz w:val="24"/>
+          <w:szCs w:val="24"/>
+        </w:rPr>
+        <w:t xml:space="preserve"> </w:t>
+      </w:r>
+      <w:proofErr w:type="spellStart"/>
+      <w:r>
+        <w:rPr>
+          <w:rFonts w:ascii="Times New Roman" w:cs="Times New Roman"/>
+          <w:sz w:val="24"/>
+          <w:szCs w:val="24"/>
+        </w:rPr>
+        <w:t>implementasi</w:t>
+      </w:r>
+      <w:proofErr w:type="spellEnd"/>
+      <w:r>
+        <w:rPr>
+          <w:rFonts w:ascii="Times New Roman" w:cs="Times New Roman"/>
+          <w:sz w:val="24"/>
+          <w:szCs w:val="24"/>
+        </w:rPr>
+        <w:t xml:space="preserve"> Deep Learning </w:t>
+      </w:r>
+      <w:proofErr w:type="spellStart"/>
+      <w:r>
+        <w:rPr>
+          <w:rFonts w:ascii="Times New Roman" w:cs="Times New Roman"/>
+          <w:sz w:val="24"/>
+          <w:szCs w:val="24"/>
+        </w:rPr>
+        <w:t>dengan</w:t>
+      </w:r>
+      <w:proofErr w:type="spellEnd"/>
+      <w:r>
+        <w:rPr>
+          <w:rFonts w:ascii="Times New Roman" w:cs="Times New Roman"/>
+          <w:sz w:val="24"/>
+          <w:szCs w:val="24"/>
+        </w:rPr>
+        <w:t xml:space="preserve"> 93.33% </w:t>
+      </w:r>
+      <w:proofErr w:type="spellStart"/>
+      <w:r>
+        <w:rPr>
+          <w:rFonts w:ascii="Times New Roman" w:cs="Times New Roman"/>
+          <w:sz w:val="24"/>
+          <w:szCs w:val="24"/>
+        </w:rPr>
+        <w:t>menggunakan</w:t>
+      </w:r>
+      <w:proofErr w:type="spellEnd"/>
+      <w:r>
+        <w:rPr>
+          <w:rFonts w:ascii="Times New Roman" w:cs="Times New Roman"/>
+          <w:sz w:val="24"/>
+          <w:szCs w:val="24"/>
+        </w:rPr>
+        <w:t xml:space="preserve"> </w:t>
+      </w:r>
+      <w:proofErr w:type="spellStart"/>
+      <w:r>
+        <w:rPr>
+          <w:rFonts w:ascii="Times New Roman" w:cs="Times New Roman"/>
+          <w:sz w:val="24"/>
+          <w:szCs w:val="24"/>
+        </w:rPr>
+        <w:t>arsitektur</w:t>
+      </w:r>
+      <w:proofErr w:type="spellEnd"/>
+      <w:r>
+        <w:rPr>
+          <w:rFonts w:ascii="Times New Roman" w:cs="Times New Roman"/>
+          <w:sz w:val="24"/>
+          <w:szCs w:val="24"/>
+        </w:rPr>
+        <w:t xml:space="preserve"> CNN 1D+LSTM </w:t>
+      </w:r>
+      <w:proofErr w:type="spellStart"/>
+      <w:r>
+        <w:rPr>
+          <w:rFonts w:ascii="Times New Roman" w:cs="Times New Roman"/>
+          <w:sz w:val="24"/>
+          <w:szCs w:val="24"/>
+        </w:rPr>
+        <w:t>dan</w:t>
+      </w:r>
+      <w:proofErr w:type="spellEnd"/>
+      <w:r>
+        <w:rPr>
+          <w:rFonts w:ascii="Times New Roman" w:cs="Times New Roman"/>
+          <w:sz w:val="24"/>
+          <w:szCs w:val="24"/>
+        </w:rPr>
+        <w:t xml:space="preserve"> </w:t>
+      </w:r>
+      <w:proofErr w:type="spellStart"/>
+      <w:r>
+        <w:rPr>
+          <w:rFonts w:ascii="Times New Roman" w:cs="Times New Roman"/>
+          <w:sz w:val="24"/>
+          <w:szCs w:val="24"/>
+        </w:rPr>
+        <w:t>arsitektur</w:t>
+      </w:r>
+      <w:proofErr w:type="spellEnd"/>
+      <w:r>
+        <w:rPr>
+          <w:rFonts w:ascii="Times New Roman" w:cs="Times New Roman"/>
+          <w:sz w:val="24"/>
+          <w:szCs w:val="24"/>
+        </w:rPr>
+        <w:t xml:space="preserve"> MLP.</w:t>
       </w:r>
     </w:p>
     <w:p>
@@ -273,13 +792,203 @@
           <w:szCs w:val="24"/>
         </w:rPr>
       </w:pPr>
-      <w:r>
-        <w:rPr>
-          <w:rFonts w:ascii="Times New Roman" w:cs="Times New Roman"/>
-          <w:sz w:val="24"/>
-          <w:szCs w:val="24"/>
-        </w:rPr>
-        <w:t>Penelitian ini dapat mengungguli beberapa hasil akurasi tertinggi dari penelitian sebelumnya.</w:t>
+      <w:proofErr w:type="spellStart"/>
+      <w:r>
+        <w:rPr>
+          <w:rFonts w:ascii="Times New Roman" w:cs="Times New Roman"/>
+          <w:sz w:val="24"/>
+          <w:szCs w:val="24"/>
+        </w:rPr>
+        <w:t>Penelitian</w:t>
+      </w:r>
+      <w:proofErr w:type="spellEnd"/>
+      <w:r>
+        <w:rPr>
+          <w:rFonts w:ascii="Times New Roman" w:cs="Times New Roman"/>
+          <w:sz w:val="24"/>
+          <w:szCs w:val="24"/>
+        </w:rPr>
+        <w:t xml:space="preserve"> </w:t>
+      </w:r>
+      <w:proofErr w:type="spellStart"/>
+      <w:r>
+        <w:rPr>
+          <w:rFonts w:ascii="Times New Roman" w:cs="Times New Roman"/>
+          <w:sz w:val="24"/>
+          <w:szCs w:val="24"/>
+        </w:rPr>
+        <w:t>ini</w:t>
+      </w:r>
+      <w:proofErr w:type="spellEnd"/>
+      <w:r>
+        <w:rPr>
+          <w:rFonts w:ascii="Times New Roman" w:cs="Times New Roman"/>
+          <w:sz w:val="24"/>
+          <w:szCs w:val="24"/>
+        </w:rPr>
+        <w:t xml:space="preserve"> </w:t>
+      </w:r>
+      <w:proofErr w:type="spellStart"/>
+      <w:r>
+        <w:rPr>
+          <w:rFonts w:ascii="Times New Roman" w:cs="Times New Roman"/>
+          <w:sz w:val="24"/>
+          <w:szCs w:val="24"/>
+        </w:rPr>
+        <w:t>dapat</w:t>
+      </w:r>
+      <w:proofErr w:type="spellEnd"/>
+      <w:r>
+        <w:rPr>
+          <w:rFonts w:ascii="Times New Roman" w:cs="Times New Roman"/>
+          <w:sz w:val="24"/>
+          <w:szCs w:val="24"/>
+        </w:rPr>
+        <w:t xml:space="preserve"> </w:t>
+      </w:r>
+      <w:proofErr w:type="spellStart"/>
+      <w:r>
+        <w:rPr>
+          <w:rFonts w:ascii="Times New Roman" w:cs="Times New Roman"/>
+          <w:sz w:val="24"/>
+          <w:szCs w:val="24"/>
+        </w:rPr>
+        <w:t>mengungguli</w:t>
+      </w:r>
+      <w:proofErr w:type="spellEnd"/>
+      <w:r>
+        <w:rPr>
+          <w:rFonts w:ascii="Times New Roman" w:cs="Times New Roman"/>
+          <w:sz w:val="24"/>
+          <w:szCs w:val="24"/>
+        </w:rPr>
+        <w:t xml:space="preserve"> </w:t>
+      </w:r>
+      <w:proofErr w:type="spellStart"/>
+      <w:r>
+        <w:rPr>
+          <w:rFonts w:ascii="Times New Roman" w:cs="Times New Roman"/>
+          <w:sz w:val="24"/>
+          <w:szCs w:val="24"/>
+        </w:rPr>
+        <w:t>beberapa</w:t>
+      </w:r>
+      <w:proofErr w:type="spellEnd"/>
+      <w:r>
+        <w:rPr>
+          <w:rFonts w:ascii="Times New Roman" w:cs="Times New Roman"/>
+          <w:sz w:val="24"/>
+          <w:szCs w:val="24"/>
+        </w:rPr>
+        <w:t xml:space="preserve"> </w:t>
+      </w:r>
+      <w:proofErr w:type="spellStart"/>
+      <w:r>
+        <w:rPr>
+          <w:rFonts w:ascii="Times New Roman" w:cs="Times New Roman"/>
+          <w:sz w:val="24"/>
+          <w:szCs w:val="24"/>
+        </w:rPr>
+        <w:t>hasil</w:t>
+      </w:r>
+      <w:proofErr w:type="spellEnd"/>
+      <w:r>
+        <w:rPr>
+          <w:rFonts w:ascii="Times New Roman" w:cs="Times New Roman"/>
+          <w:sz w:val="24"/>
+          <w:szCs w:val="24"/>
+        </w:rPr>
+        <w:t xml:space="preserve"> </w:t>
+      </w:r>
+      <w:proofErr w:type="spellStart"/>
+      <w:r>
+        <w:rPr>
+          <w:rFonts w:ascii="Times New Roman" w:cs="Times New Roman"/>
+          <w:sz w:val="24"/>
+          <w:szCs w:val="24"/>
+        </w:rPr>
+        <w:t>akurasi</w:t>
+      </w:r>
+      <w:proofErr w:type="spellEnd"/>
+      <w:r>
+        <w:rPr>
+          <w:rFonts w:ascii="Times New Roman" w:cs="Times New Roman"/>
+          <w:sz w:val="24"/>
+          <w:szCs w:val="24"/>
+        </w:rPr>
+        <w:t xml:space="preserve"> </w:t>
+      </w:r>
+      <w:proofErr w:type="spellStart"/>
+      <w:r>
+        <w:rPr>
+          <w:rFonts w:ascii="Times New Roman" w:cs="Times New Roman"/>
+          <w:sz w:val="24"/>
+          <w:szCs w:val="24"/>
+        </w:rPr>
+        <w:t>tertinggi</w:t>
+      </w:r>
+      <w:proofErr w:type="spellEnd"/>
+      <w:r>
+        <w:rPr>
+          <w:rFonts w:ascii="Times New Roman" w:cs="Times New Roman"/>
+          <w:sz w:val="24"/>
+          <w:szCs w:val="24"/>
+        </w:rPr>
+        <w:t xml:space="preserve"> </w:t>
+      </w:r>
+      <w:proofErr w:type="spellStart"/>
+      <w:r>
+        <w:rPr>
+          <w:rFonts w:ascii="Times New Roman" w:cs="Times New Roman"/>
+          <w:sz w:val="24"/>
+          <w:szCs w:val="24"/>
+        </w:rPr>
+        <w:t>dari</w:t>
+      </w:r>
+      <w:proofErr w:type="spellEnd"/>
+      <w:r>
+        <w:rPr>
+          <w:rFonts w:ascii="Times New Roman" w:cs="Times New Roman"/>
+          <w:sz w:val="24"/>
+          <w:szCs w:val="24"/>
+        </w:rPr>
+        <w:t xml:space="preserve"> </w:t>
+      </w:r>
+      <w:proofErr w:type="spellStart"/>
+      <w:r>
+        <w:rPr>
+          <w:rFonts w:ascii="Times New Roman" w:cs="Times New Roman"/>
+          <w:sz w:val="24"/>
+          <w:szCs w:val="24"/>
+        </w:rPr>
+        <w:t>penelitian</w:t>
+      </w:r>
+      <w:proofErr w:type="spellEnd"/>
+      <w:r>
+        <w:rPr>
+          <w:rFonts w:ascii="Times New Roman" w:cs="Times New Roman"/>
+          <w:sz w:val="24"/>
+          <w:szCs w:val="24"/>
+        </w:rPr>
+        <w:t xml:space="preserve"> </w:t>
+      </w:r>
+      <w:proofErr w:type="spellStart"/>
+      <w:r>
+        <w:rPr>
+          <w:rFonts w:ascii="Times New Roman" w:cs="Times New Roman"/>
+          <w:sz w:val="24"/>
+          <w:szCs w:val="24"/>
+        </w:rPr>
+        <w:t>sebelumnya</w:t>
+      </w:r>
+      <w:proofErr w:type="spellEnd"/>
+      <w:r>
+        <w:rPr>
+          <w:rFonts w:ascii="Times New Roman" w:cs="Times New Roman"/>
+          <w:sz w:val="24"/>
+          <w:szCs w:val="24"/>
+        </w:rPr>
+        <w:t>.</w:t>
       </w:r>
     </w:p>
     <w:p>
@@ -298,21 +1007,373 @@
           <w:szCs w:val="24"/>
         </w:rPr>
       </w:pPr>
-      <w:r>
-        <w:rPr>
-          <w:rFonts w:ascii="Times New Roman" w:cs="Times New Roman"/>
-          <w:sz w:val="24"/>
-          <w:szCs w:val="24"/>
-        </w:rPr>
-        <w:t>Hasil penelitian menunjukkan bahwa tidak ada algoritma yang tepat sesuai untuk semua traits kepribadian, karena masing-masing algoritma ternyata menghasilkan akura</w:t>
-      </w:r>
-      <w:r>
-        <w:rPr>
-          <w:rFonts w:ascii="Times New Roman" w:cs="Times New Roman"/>
-          <w:sz w:val="24"/>
-          <w:szCs w:val="24"/>
-        </w:rPr>
-        <w:t>si yang tinggi untuk T</w:t>
+      <w:proofErr w:type="spellStart"/>
+      <w:r>
+        <w:rPr>
+          <w:rFonts w:ascii="Times New Roman" w:cs="Times New Roman"/>
+          <w:sz w:val="24"/>
+          <w:szCs w:val="24"/>
+        </w:rPr>
+        <w:t>Hasil</w:t>
+      </w:r>
+      <w:proofErr w:type="spellEnd"/>
+      <w:r>
+        <w:rPr>
+          <w:rFonts w:ascii="Times New Roman" w:cs="Times New Roman"/>
+          <w:sz w:val="24"/>
+          <w:szCs w:val="24"/>
+        </w:rPr>
+        <w:t xml:space="preserve"> </w:t>
+      </w:r>
+      <w:proofErr w:type="spellStart"/>
+      <w:r>
+        <w:rPr>
+          <w:rFonts w:ascii="Times New Roman" w:cs="Times New Roman"/>
+          <w:sz w:val="24"/>
+          <w:szCs w:val="24"/>
+        </w:rPr>
+        <w:t>penelitian</w:t>
+      </w:r>
+      <w:proofErr w:type="spellEnd"/>
+      <w:r>
+        <w:rPr>
+          <w:rFonts w:ascii="Times New Roman" w:cs="Times New Roman"/>
+          <w:sz w:val="24"/>
+          <w:szCs w:val="24"/>
+        </w:rPr>
+        <w:t xml:space="preserve"> </w:t>
+      </w:r>
+      <w:proofErr w:type="spellStart"/>
+      <w:r>
+        <w:rPr>
+          <w:rFonts w:ascii="Times New Roman" w:cs="Times New Roman"/>
+          <w:sz w:val="24"/>
+          <w:szCs w:val="24"/>
+        </w:rPr>
+        <w:t>menunjukkan</w:t>
+      </w:r>
+      <w:proofErr w:type="spellEnd"/>
+      <w:r>
+        <w:rPr>
+          <w:rFonts w:ascii="Times New Roman" w:cs="Times New Roman"/>
+          <w:sz w:val="24"/>
+          <w:szCs w:val="24"/>
+        </w:rPr>
+        <w:t xml:space="preserve"> </w:t>
+      </w:r>
+      <w:proofErr w:type="spellStart"/>
+      <w:r>
+        <w:rPr>
+          <w:rFonts w:ascii="Times New Roman" w:cs="Times New Roman"/>
+          <w:sz w:val="24"/>
+          <w:szCs w:val="24"/>
+        </w:rPr>
+        <w:t>bahwa</w:t>
+      </w:r>
+      <w:proofErr w:type="spellEnd"/>
+      <w:r>
+        <w:rPr>
+          <w:rFonts w:ascii="Times New Roman" w:cs="Times New Roman"/>
+          <w:sz w:val="24"/>
+          <w:szCs w:val="24"/>
+        </w:rPr>
+        <w:t xml:space="preserve"> </w:t>
+      </w:r>
+      <w:proofErr w:type="spellStart"/>
+      <w:r>
+        <w:rPr>
+          <w:rFonts w:ascii="Times New Roman" w:cs="Times New Roman"/>
+          <w:sz w:val="24"/>
+          <w:szCs w:val="24"/>
+        </w:rPr>
+        <w:t>tidak</w:t>
+      </w:r>
+      <w:proofErr w:type="spellEnd"/>
+      <w:r>
+        <w:rPr>
+          <w:rFonts w:ascii="Times New Roman" w:cs="Times New Roman"/>
+          <w:sz w:val="24"/>
+          <w:szCs w:val="24"/>
+        </w:rPr>
+        <w:t xml:space="preserve"> </w:t>
+      </w:r>
+      <w:proofErr w:type="spellStart"/>
+      <w:r>
+        <w:rPr>
+          <w:rFonts w:ascii="Times New Roman" w:cs="Times New Roman"/>
+          <w:sz w:val="24"/>
+          <w:szCs w:val="24"/>
+        </w:rPr>
+        <w:t>ada</w:t>
+      </w:r>
+      <w:proofErr w:type="spellEnd"/>
+      <w:r>
+        <w:rPr>
+          <w:rFonts w:ascii="Times New Roman" w:cs="Times New Roman"/>
+          <w:sz w:val="24"/>
+          <w:szCs w:val="24"/>
+        </w:rPr>
+        <w:t xml:space="preserve"> </w:t>
+      </w:r>
+      <w:proofErr w:type="spellStart"/>
+      <w:r>
+        <w:rPr>
+          <w:rFonts w:ascii="Times New Roman" w:cs="Times New Roman"/>
+          <w:sz w:val="24"/>
+          <w:szCs w:val="24"/>
+        </w:rPr>
+        <w:t>algoritma</w:t>
+      </w:r>
+      <w:proofErr w:type="spellEnd"/>
+      <w:r>
+        <w:rPr>
+          <w:rFonts w:ascii="Times New Roman" w:cs="Times New Roman"/>
+          <w:sz w:val="24"/>
+          <w:szCs w:val="24"/>
+        </w:rPr>
+        <w:t xml:space="preserve"> yang </w:t>
+      </w:r>
+      <w:proofErr w:type="spellStart"/>
+      <w:r>
+        <w:rPr>
+          <w:rFonts w:ascii="Times New Roman" w:cs="Times New Roman"/>
+          <w:sz w:val="24"/>
+          <w:szCs w:val="24"/>
+        </w:rPr>
+        <w:t>tepat</w:t>
+      </w:r>
+      <w:proofErr w:type="spellEnd"/>
+      <w:r>
+        <w:rPr>
+          <w:rFonts w:ascii="Times New Roman" w:cs="Times New Roman"/>
+          <w:sz w:val="24"/>
+          <w:szCs w:val="24"/>
+        </w:rPr>
+        <w:t xml:space="preserve"> </w:t>
+      </w:r>
+      <w:proofErr w:type="spellStart"/>
+      <w:r>
+        <w:rPr>
+          <w:rFonts w:ascii="Times New Roman" w:cs="Times New Roman"/>
+          <w:sz w:val="24"/>
+          <w:szCs w:val="24"/>
+        </w:rPr>
+        <w:t>sesuai</w:t>
+      </w:r>
+      <w:proofErr w:type="spellEnd"/>
+      <w:r>
+        <w:rPr>
+          <w:rFonts w:ascii="Times New Roman" w:cs="Times New Roman"/>
+          <w:sz w:val="24"/>
+          <w:szCs w:val="24"/>
+        </w:rPr>
+        <w:t xml:space="preserve"> </w:t>
+      </w:r>
+      <w:proofErr w:type="spellStart"/>
+      <w:r>
+        <w:rPr>
+          <w:rFonts w:ascii="Times New Roman" w:cs="Times New Roman"/>
+          <w:sz w:val="24"/>
+          <w:szCs w:val="24"/>
+        </w:rPr>
+        <w:t>untuk</w:t>
+      </w:r>
+      <w:proofErr w:type="spellEnd"/>
+      <w:r>
+        <w:rPr>
+          <w:rFonts w:ascii="Times New Roman" w:cs="Times New Roman"/>
+          <w:sz w:val="24"/>
+          <w:szCs w:val="24"/>
+        </w:rPr>
+        <w:t xml:space="preserve"> </w:t>
+      </w:r>
+      <w:proofErr w:type="spellStart"/>
+      <w:r>
+        <w:rPr>
+          <w:rFonts w:ascii="Times New Roman" w:cs="Times New Roman"/>
+          <w:sz w:val="24"/>
+          <w:szCs w:val="24"/>
+        </w:rPr>
+        <w:t>semua</w:t>
+      </w:r>
+      <w:proofErr w:type="spellEnd"/>
+      <w:r>
+        <w:rPr>
+          <w:rFonts w:ascii="Times New Roman" w:cs="Times New Roman"/>
+          <w:sz w:val="24"/>
+          <w:szCs w:val="24"/>
+        </w:rPr>
+        <w:t xml:space="preserve"> traits </w:t>
+      </w:r>
+      <w:proofErr w:type="spellStart"/>
+      <w:r>
+        <w:rPr>
+          <w:rFonts w:ascii="Times New Roman" w:cs="Times New Roman"/>
+          <w:sz w:val="24"/>
+          <w:szCs w:val="24"/>
+        </w:rPr>
+        <w:t>kepribadian</w:t>
+      </w:r>
+      <w:proofErr w:type="spellEnd"/>
+      <w:r>
+        <w:rPr>
+          <w:rFonts w:ascii="Times New Roman" w:cs="Times New Roman"/>
+          <w:sz w:val="24"/>
+          <w:szCs w:val="24"/>
+        </w:rPr>
+        <w:t xml:space="preserve">, </w:t>
+      </w:r>
+      <w:proofErr w:type="spellStart"/>
+      <w:r>
+        <w:rPr>
+          <w:rFonts w:ascii="Times New Roman" w:cs="Times New Roman"/>
+          <w:sz w:val="24"/>
+          <w:szCs w:val="24"/>
+        </w:rPr>
+        <w:t>karena</w:t>
+      </w:r>
+      <w:proofErr w:type="spellEnd"/>
+      <w:r>
+        <w:rPr>
+          <w:rFonts w:ascii="Times New Roman" w:cs="Times New Roman"/>
+          <w:sz w:val="24"/>
+          <w:szCs w:val="24"/>
+        </w:rPr>
+        <w:t xml:space="preserve"> </w:t>
+      </w:r>
+      <w:proofErr w:type="spellStart"/>
+      <w:r>
+        <w:rPr>
+          <w:rFonts w:ascii="Times New Roman" w:cs="Times New Roman"/>
+          <w:sz w:val="24"/>
+          <w:szCs w:val="24"/>
+        </w:rPr>
+        <w:t>masing-masing</w:t>
+      </w:r>
+      <w:proofErr w:type="spellEnd"/>
+      <w:r>
+        <w:rPr>
+          <w:rFonts w:ascii="Times New Roman" w:cs="Times New Roman"/>
+          <w:sz w:val="24"/>
+          <w:szCs w:val="24"/>
+        </w:rPr>
+        <w:t xml:space="preserve"> </w:t>
+      </w:r>
+      <w:proofErr w:type="spellStart"/>
+      <w:r>
+        <w:rPr>
+          <w:rFonts w:ascii="Times New Roman" w:cs="Times New Roman"/>
+          <w:sz w:val="24"/>
+          <w:szCs w:val="24"/>
+        </w:rPr>
+        <w:t>algoritma</w:t>
+      </w:r>
+      <w:proofErr w:type="spellEnd"/>
+      <w:r>
+        <w:rPr>
+          <w:rFonts w:ascii="Times New Roman" w:cs="Times New Roman"/>
+          <w:sz w:val="24"/>
+          <w:szCs w:val="24"/>
+        </w:rPr>
+        <w:t xml:space="preserve"> </w:t>
+      </w:r>
+      <w:proofErr w:type="spellStart"/>
+      <w:r>
+        <w:rPr>
+          <w:rFonts w:ascii="Times New Roman" w:cs="Times New Roman"/>
+          <w:sz w:val="24"/>
+          <w:szCs w:val="24"/>
+        </w:rPr>
+        <w:t>ternyata</w:t>
+      </w:r>
+      <w:proofErr w:type="spellEnd"/>
+      <w:r>
+        <w:rPr>
+          <w:rFonts w:ascii="Times New Roman" w:cs="Times New Roman"/>
+          <w:sz w:val="24"/>
+          <w:szCs w:val="24"/>
+        </w:rPr>
+        <w:t xml:space="preserve"> </w:t>
+      </w:r>
+      <w:proofErr w:type="spellStart"/>
+      <w:r>
+        <w:rPr>
+          <w:rFonts w:ascii="Times New Roman" w:cs="Times New Roman"/>
+          <w:sz w:val="24"/>
+          <w:szCs w:val="24"/>
+        </w:rPr>
+        <w:t>menghasilkan</w:t>
+      </w:r>
+      <w:proofErr w:type="spellEnd"/>
+      <w:r>
+        <w:rPr>
+          <w:rFonts w:ascii="Times New Roman" w:cs="Times New Roman"/>
+          <w:sz w:val="24"/>
+          <w:szCs w:val="24"/>
+        </w:rPr>
+        <w:t xml:space="preserve"> </w:t>
+      </w:r>
+      <w:proofErr w:type="spellStart"/>
+      <w:r>
+        <w:rPr>
+          <w:rFonts w:ascii="Times New Roman" w:cs="Times New Roman"/>
+          <w:sz w:val="24"/>
+          <w:szCs w:val="24"/>
+        </w:rPr>
+        <w:t>akura</w:t>
+      </w:r>
+      <w:r>
+        <w:rPr>
+          <w:rFonts w:ascii="Times New Roman" w:cs="Times New Roman"/>
+          <w:sz w:val="24"/>
+          <w:szCs w:val="24"/>
+        </w:rPr>
+        <w:t>si</w:t>
+      </w:r>
+      <w:proofErr w:type="spellEnd"/>
+      <w:r>
+        <w:rPr>
+          <w:rFonts w:ascii="Times New Roman" w:cs="Times New Roman"/>
+          <w:sz w:val="24"/>
+          <w:szCs w:val="24"/>
+        </w:rPr>
+        <w:t xml:space="preserve"> yang </w:t>
+      </w:r>
+      <w:proofErr w:type="spellStart"/>
+      <w:r>
+        <w:rPr>
+          <w:rFonts w:ascii="Times New Roman" w:cs="Times New Roman"/>
+          <w:sz w:val="24"/>
+          <w:szCs w:val="24"/>
+        </w:rPr>
+        <w:t>tinggi</w:t>
+      </w:r>
+      <w:proofErr w:type="spellEnd"/>
+      <w:r>
+        <w:rPr>
+          <w:rFonts w:ascii="Times New Roman" w:cs="Times New Roman"/>
+          <w:sz w:val="24"/>
+          <w:szCs w:val="24"/>
+        </w:rPr>
+        <w:t xml:space="preserve"> </w:t>
+      </w:r>
+      <w:proofErr w:type="spellStart"/>
+      <w:r>
+        <w:rPr>
+          <w:rFonts w:ascii="Times New Roman" w:cs="Times New Roman"/>
+          <w:sz w:val="24"/>
+          <w:szCs w:val="24"/>
+        </w:rPr>
+        <w:t>untuk</w:t>
+      </w:r>
+      <w:proofErr w:type="spellEnd"/>
+      <w:r>
+        <w:rPr>
+          <w:rFonts w:ascii="Times New Roman" w:cs="Times New Roman"/>
+          <w:sz w:val="24"/>
+          <w:szCs w:val="24"/>
+        </w:rPr>
+        <w:t xml:space="preserve"> T</w:t>
       </w:r>
       <w:r>
         <w:rPr>
@@ -328,15 +1389,43 @@
           <w:sz w:val="24"/>
           <w:szCs w:val="24"/>
         </w:rPr>
-        <w:t xml:space="preserve"> tertentu</w:t>
-      </w:r>
-      <w:r>
-        <w:rPr>
-          <w:rFonts w:ascii="Times New Roman" w:cs="Times New Roman"/>
-          <w:sz w:val="24"/>
-          <w:szCs w:val="24"/>
-        </w:rPr>
-        <w:t xml:space="preserve"> saja.</w:t>
+        <w:t xml:space="preserve"> </w:t>
+      </w:r>
+      <w:proofErr w:type="spellStart"/>
+      <w:r>
+        <w:rPr>
+          <w:rFonts w:ascii="Times New Roman" w:cs="Times New Roman"/>
+          <w:sz w:val="24"/>
+          <w:szCs w:val="24"/>
+        </w:rPr>
+        <w:t>tertentu</w:t>
+      </w:r>
+      <w:proofErr w:type="spellEnd"/>
+      <w:r>
+        <w:rPr>
+          <w:rFonts w:ascii="Times New Roman" w:cs="Times New Roman"/>
+          <w:sz w:val="24"/>
+          <w:szCs w:val="24"/>
+        </w:rPr>
+        <w:t xml:space="preserve"> </w:t>
+      </w:r>
+      <w:proofErr w:type="spellStart"/>
+      <w:r>
+        <w:rPr>
+          <w:rFonts w:ascii="Times New Roman" w:cs="Times New Roman"/>
+          <w:sz w:val="24"/>
+          <w:szCs w:val="24"/>
+        </w:rPr>
+        <w:t>saja</w:t>
+      </w:r>
+      <w:proofErr w:type="spellEnd"/>
+      <w:r>
+        <w:rPr>
+          <w:rFonts w:ascii="Times New Roman" w:cs="Times New Roman"/>
+          <w:sz w:val="24"/>
+          <w:szCs w:val="24"/>
+        </w:rPr>
+        <w:t>.</w:t>
       </w:r>
     </w:p>
     <w:p>
@@ -355,13 +1444,23 @@
           <w:szCs w:val="24"/>
         </w:rPr>
       </w:pPr>
-      <w:r>
-        <w:rPr>
-          <w:rFonts w:ascii="Times New Roman" w:cs="Times New Roman"/>
-          <w:sz w:val="24"/>
-          <w:szCs w:val="24"/>
-        </w:rPr>
-        <w:t xml:space="preserve">Metode </w:t>
+      <w:proofErr w:type="spellStart"/>
+      <w:r>
+        <w:rPr>
+          <w:rFonts w:ascii="Times New Roman" w:cs="Times New Roman"/>
+          <w:sz w:val="24"/>
+          <w:szCs w:val="24"/>
+        </w:rPr>
+        <w:t>Metode</w:t>
+      </w:r>
+      <w:proofErr w:type="spellEnd"/>
+      <w:r>
+        <w:rPr>
+          <w:rFonts w:ascii="Times New Roman" w:cs="Times New Roman"/>
+          <w:sz w:val="24"/>
+          <w:szCs w:val="24"/>
+        </w:rPr>
+        <w:t xml:space="preserve"> </w:t>
       </w:r>
       <w:r>
         <w:rPr>
@@ -378,15 +1477,133 @@
           <w:sz w:val="24"/>
           <w:szCs w:val="24"/>
         </w:rPr>
-        <w:t xml:space="preserve"> yang digunakan masih memiliki kekurangan akurasi</w:t>
-      </w:r>
-      <w:r>
-        <w:rPr>
-          <w:rFonts w:ascii="Times New Roman" w:cs="Times New Roman"/>
-          <w:sz w:val="24"/>
-          <w:szCs w:val="24"/>
-        </w:rPr>
-        <w:t xml:space="preserve"> untuk beberapa </w:t>
+        <w:t xml:space="preserve"> yang </w:t>
+      </w:r>
+      <w:proofErr w:type="spellStart"/>
+      <w:r>
+        <w:rPr>
+          <w:rFonts w:ascii="Times New Roman" w:cs="Times New Roman"/>
+          <w:sz w:val="24"/>
+          <w:szCs w:val="24"/>
+        </w:rPr>
+        <w:t>digunakan</w:t>
+      </w:r>
+      <w:proofErr w:type="spellEnd"/>
+      <w:r>
+        <w:rPr>
+          <w:rFonts w:ascii="Times New Roman" w:cs="Times New Roman"/>
+          <w:sz w:val="24"/>
+          <w:szCs w:val="24"/>
+        </w:rPr>
+        <w:t xml:space="preserve"> </w:t>
+      </w:r>
+      <w:proofErr w:type="spellStart"/>
+      <w:r>
+        <w:rPr>
+          <w:rFonts w:ascii="Times New Roman" w:cs="Times New Roman"/>
+          <w:sz w:val="24"/>
+          <w:szCs w:val="24"/>
+        </w:rPr>
+        <w:t>masih</w:t>
+      </w:r>
+      <w:proofErr w:type="spellEnd"/>
+      <w:r>
+        <w:rPr>
+          <w:rFonts w:ascii="Times New Roman" w:cs="Times New Roman"/>
+          <w:sz w:val="24"/>
+          <w:szCs w:val="24"/>
+        </w:rPr>
+        <w:t xml:space="preserve"> </w:t>
+      </w:r>
+      <w:proofErr w:type="spellStart"/>
+      <w:r>
+        <w:rPr>
+          <w:rFonts w:ascii="Times New Roman" w:cs="Times New Roman"/>
+          <w:sz w:val="24"/>
+          <w:szCs w:val="24"/>
+        </w:rPr>
+        <w:t>memiliki</w:t>
+      </w:r>
+      <w:proofErr w:type="spellEnd"/>
+      <w:r>
+        <w:rPr>
+          <w:rFonts w:ascii="Times New Roman" w:cs="Times New Roman"/>
+          <w:sz w:val="24"/>
+          <w:szCs w:val="24"/>
+        </w:rPr>
+        <w:t xml:space="preserve"> </w:t>
+      </w:r>
+      <w:proofErr w:type="spellStart"/>
+      <w:r>
+        <w:rPr>
+          <w:rFonts w:ascii="Times New Roman" w:cs="Times New Roman"/>
+          <w:sz w:val="24"/>
+          <w:szCs w:val="24"/>
+        </w:rPr>
+        <w:t>kekurangan</w:t>
+      </w:r>
+      <w:proofErr w:type="spellEnd"/>
+      <w:r>
+        <w:rPr>
+          <w:rFonts w:ascii="Times New Roman" w:cs="Times New Roman"/>
+          <w:sz w:val="24"/>
+          <w:szCs w:val="24"/>
+        </w:rPr>
+        <w:t xml:space="preserve"> </w:t>
+      </w:r>
+      <w:proofErr w:type="spellStart"/>
+      <w:r>
+        <w:rPr>
+          <w:rFonts w:ascii="Times New Roman" w:cs="Times New Roman"/>
+          <w:sz w:val="24"/>
+          <w:szCs w:val="24"/>
+        </w:rPr>
+        <w:t>akurasi</w:t>
+      </w:r>
+      <w:proofErr w:type="spellEnd"/>
+      <w:r>
+        <w:rPr>
+          <w:rFonts w:ascii="Times New Roman" w:cs="Times New Roman"/>
+          <w:sz w:val="24"/>
+          <w:szCs w:val="24"/>
+        </w:rPr>
+        <w:t xml:space="preserve"> </w:t>
+      </w:r>
+      <w:proofErr w:type="spellStart"/>
+      <w:r>
+        <w:rPr>
+          <w:rFonts w:ascii="Times New Roman" w:cs="Times New Roman"/>
+          <w:sz w:val="24"/>
+          <w:szCs w:val="24"/>
+        </w:rPr>
+        <w:t>untuk</w:t>
+      </w:r>
+      <w:proofErr w:type="spellEnd"/>
+      <w:r>
+        <w:rPr>
+          <w:rFonts w:ascii="Times New Roman" w:cs="Times New Roman"/>
+          <w:sz w:val="24"/>
+          <w:szCs w:val="24"/>
+        </w:rPr>
+        <w:t xml:space="preserve"> </w:t>
+      </w:r>
+      <w:proofErr w:type="spellStart"/>
+      <w:r>
+        <w:rPr>
+          <w:rFonts w:ascii="Times New Roman" w:cs="Times New Roman"/>
+          <w:sz w:val="24"/>
+          <w:szCs w:val="24"/>
+        </w:rPr>
+        <w:t>beberapa</w:t>
+      </w:r>
+      <w:proofErr w:type="spellEnd"/>
+      <w:r>
+        <w:rPr>
+          <w:rFonts w:ascii="Times New Roman" w:cs="Times New Roman"/>
+          <w:sz w:val="24"/>
+          <w:szCs w:val="24"/>
+        </w:rPr>
+        <w:t xml:space="preserve"> </w:t>
       </w:r>
       <w:r>
         <w:rPr>
@@ -403,7 +1620,97 @@
           <w:sz w:val="24"/>
           <w:szCs w:val="24"/>
         </w:rPr>
-        <w:t xml:space="preserve"> karena dataset yang kecil. Peneliti berpendapat metode </w:t>
+        <w:t xml:space="preserve"> </w:t>
+      </w:r>
+      <w:proofErr w:type="spellStart"/>
+      <w:r>
+        <w:rPr>
+          <w:rFonts w:ascii="Times New Roman" w:cs="Times New Roman"/>
+          <w:sz w:val="24"/>
+          <w:szCs w:val="24"/>
+        </w:rPr>
+        <w:t>karena</w:t>
+      </w:r>
+      <w:proofErr w:type="spellEnd"/>
+      <w:r>
+        <w:rPr>
+          <w:rFonts w:ascii="Times New Roman" w:cs="Times New Roman"/>
+          <w:sz w:val="24"/>
+          <w:szCs w:val="24"/>
+        </w:rPr>
+        <w:t xml:space="preserve"> dataset yang </w:t>
+      </w:r>
+      <w:proofErr w:type="spellStart"/>
+      <w:r>
+        <w:rPr>
+          <w:rFonts w:ascii="Times New Roman" w:cs="Times New Roman"/>
+          <w:sz w:val="24"/>
+          <w:szCs w:val="24"/>
+        </w:rPr>
+        <w:t>kecil</w:t>
+      </w:r>
+      <w:proofErr w:type="spellEnd"/>
+      <w:r>
+        <w:rPr>
+          <w:rFonts w:ascii="Times New Roman" w:cs="Times New Roman"/>
+          <w:sz w:val="24"/>
+          <w:szCs w:val="24"/>
+        </w:rPr>
+        <w:t xml:space="preserve">. </w:t>
+      </w:r>
+      <w:proofErr w:type="spellStart"/>
+      <w:r>
+        <w:rPr>
+          <w:rFonts w:ascii="Times New Roman" w:cs="Times New Roman"/>
+          <w:sz w:val="24"/>
+          <w:szCs w:val="24"/>
+        </w:rPr>
+        <w:t>Peneliti</w:t>
+      </w:r>
+      <w:proofErr w:type="spellEnd"/>
+      <w:r>
+        <w:rPr>
+          <w:rFonts w:ascii="Times New Roman" w:cs="Times New Roman"/>
+          <w:sz w:val="24"/>
+          <w:szCs w:val="24"/>
+        </w:rPr>
+        <w:t xml:space="preserve"> </w:t>
+      </w:r>
+      <w:proofErr w:type="spellStart"/>
+      <w:r>
+        <w:rPr>
+          <w:rFonts w:ascii="Times New Roman" w:cs="Times New Roman"/>
+          <w:sz w:val="24"/>
+          <w:szCs w:val="24"/>
+        </w:rPr>
+        <w:t>berpendapat</w:t>
+      </w:r>
+      <w:proofErr w:type="spellEnd"/>
+      <w:r>
+        <w:rPr>
+          <w:rFonts w:ascii="Times New Roman" w:cs="Times New Roman"/>
+          <w:sz w:val="24"/>
+          <w:szCs w:val="24"/>
+        </w:rPr>
+        <w:t xml:space="preserve"> </w:t>
+      </w:r>
+      <w:proofErr w:type="spellStart"/>
+      <w:r>
+        <w:rPr>
+          <w:rFonts w:ascii="Times New Roman" w:cs="Times New Roman"/>
+          <w:sz w:val="24"/>
+          <w:szCs w:val="24"/>
+        </w:rPr>
+        <w:t>metode</w:t>
+      </w:r>
+      <w:proofErr w:type="spellEnd"/>
+      <w:r>
+        <w:rPr>
+          <w:rFonts w:ascii="Times New Roman" w:cs="Times New Roman"/>
+          <w:sz w:val="24"/>
+          <w:szCs w:val="24"/>
+        </w:rPr>
+        <w:t xml:space="preserve"> </w:t>
       </w:r>
       <w:r>
         <w:rPr>
@@ -420,7 +1727,135 @@
           <w:sz w:val="24"/>
           <w:szCs w:val="24"/>
         </w:rPr>
-        <w:t xml:space="preserve"> ini akan bekerja secara optimal dengan dataset yang lebih besar.</w:t>
+        <w:t xml:space="preserve"> </w:t>
+      </w:r>
+      <w:proofErr w:type="spellStart"/>
+      <w:r>
+        <w:rPr>
+          <w:rFonts w:ascii="Times New Roman" w:cs="Times New Roman"/>
+          <w:sz w:val="24"/>
+          <w:szCs w:val="24"/>
+        </w:rPr>
+        <w:t>ini</w:t>
+      </w:r>
+      <w:proofErr w:type="spellEnd"/>
+      <w:r>
+        <w:rPr>
+          <w:rFonts w:ascii="Times New Roman" w:cs="Times New Roman"/>
+          <w:sz w:val="24"/>
+          <w:szCs w:val="24"/>
+        </w:rPr>
+        <w:t xml:space="preserve"> </w:t>
+      </w:r>
+      <w:proofErr w:type="spellStart"/>
+      <w:proofErr w:type="gramStart"/>
+      <w:r>
+        <w:rPr>
+          <w:rFonts w:ascii="Times New Roman" w:cs="Times New Roman"/>
+          <w:sz w:val="24"/>
+          <w:szCs w:val="24"/>
+        </w:rPr>
+        <w:t>akan</w:t>
+      </w:r>
+      <w:proofErr w:type="spellEnd"/>
+      <w:proofErr w:type="gramEnd"/>
+      <w:r>
+        <w:rPr>
+          <w:rFonts w:ascii="Times New Roman" w:cs="Times New Roman"/>
+          <w:sz w:val="24"/>
+          <w:szCs w:val="24"/>
+        </w:rPr>
+        <w:t xml:space="preserve"> </w:t>
+      </w:r>
+      <w:proofErr w:type="spellStart"/>
+      <w:r>
+        <w:rPr>
+          <w:rFonts w:ascii="Times New Roman" w:cs="Times New Roman"/>
+          <w:sz w:val="24"/>
+          <w:szCs w:val="24"/>
+        </w:rPr>
+        <w:t>bekerja</w:t>
+      </w:r>
+      <w:proofErr w:type="spellEnd"/>
+      <w:r>
+        <w:rPr>
+          <w:rFonts w:ascii="Times New Roman" w:cs="Times New Roman"/>
+          <w:sz w:val="24"/>
+          <w:szCs w:val="24"/>
+        </w:rPr>
+        <w:t xml:space="preserve"> </w:t>
+      </w:r>
+      <w:proofErr w:type="spellStart"/>
+      <w:r>
+        <w:rPr>
+          <w:rFonts w:ascii="Times New Roman" w:cs="Times New Roman"/>
+          <w:sz w:val="24"/>
+          <w:szCs w:val="24"/>
+        </w:rPr>
+        <w:t>secara</w:t>
+      </w:r>
+      <w:proofErr w:type="spellEnd"/>
+      <w:r>
+        <w:rPr>
+          <w:rFonts w:ascii="Times New Roman" w:cs="Times New Roman"/>
+          <w:sz w:val="24"/>
+          <w:szCs w:val="24"/>
+        </w:rPr>
+        <w:t xml:space="preserve"> optimal </w:t>
+      </w:r>
+      <w:proofErr w:type="spellStart"/>
+      <w:r>
+        <w:rPr>
+          <w:rFonts w:ascii="Times New Roman" w:cs="Times New Roman"/>
+          <w:sz w:val="24"/>
+          <w:szCs w:val="24"/>
+        </w:rPr>
+        <w:t>dengan</w:t>
+      </w:r>
+      <w:proofErr w:type="spellEnd"/>
+      <w:r>
+        <w:rPr>
+          <w:rFonts w:ascii="Times New Roman" w:cs="Times New Roman"/>
+          <w:sz w:val="24"/>
+          <w:szCs w:val="24"/>
+        </w:rPr>
+        <w:t xml:space="preserve"> dataset yang </w:t>
+      </w:r>
+      <w:proofErr w:type="spellStart"/>
+      <w:r>
+        <w:rPr>
+          <w:rFonts w:ascii="Times New Roman" w:cs="Times New Roman"/>
+          <w:sz w:val="24"/>
+          <w:szCs w:val="24"/>
+        </w:rPr>
+        <w:t>lebih</w:t>
+      </w:r>
+      <w:proofErr w:type="spellEnd"/>
+      <w:r>
+        <w:rPr>
+          <w:rFonts w:ascii="Times New Roman" w:cs="Times New Roman"/>
+          <w:sz w:val="24"/>
+          <w:szCs w:val="24"/>
+        </w:rPr>
+        <w:t xml:space="preserve"> </w:t>
+      </w:r>
+      <w:proofErr w:type="spellStart"/>
+      <w:r>
+        <w:rPr>
+          <w:rFonts w:ascii="Times New Roman" w:cs="Times New Roman"/>
+          <w:sz w:val="24"/>
+          <w:szCs w:val="24"/>
+        </w:rPr>
+        <w:t>besar</w:t>
+      </w:r>
+      <w:proofErr w:type="spellEnd"/>
+      <w:r>
+        <w:rPr>
+          <w:rFonts w:ascii="Times New Roman" w:cs="Times New Roman"/>
+          <w:sz w:val="24"/>
+          <w:szCs w:val="24"/>
+        </w:rPr>
+        <w:t>.</w:t>
       </w:r>
     </w:p>
     <w:p>
@@ -471,15 +1906,249 @@
           <w:sz w:val="24"/>
           <w:szCs w:val="24"/>
         </w:rPr>
-        <w:t xml:space="preserve"> bekerja dengan baik dalam menyeimbangkan dataset yang ada pada p</w:t>
-      </w:r>
-      <w:r>
-        <w:rPr>
-          <w:rFonts w:ascii="Times New Roman" w:cs="Times New Roman"/>
-          <w:sz w:val="24"/>
-          <w:szCs w:val="24"/>
-        </w:rPr>
-        <w:t>enelitian dan berhasil meningkatkan hasil akurasi.</w:t>
+        <w:t xml:space="preserve"> </w:t>
+      </w:r>
+      <w:proofErr w:type="spellStart"/>
+      <w:r>
+        <w:rPr>
+          <w:rFonts w:ascii="Times New Roman" w:cs="Times New Roman"/>
+          <w:sz w:val="24"/>
+          <w:szCs w:val="24"/>
+        </w:rPr>
+        <w:t>bekerja</w:t>
+      </w:r>
+      <w:proofErr w:type="spellEnd"/>
+      <w:r>
+        <w:rPr>
+          <w:rFonts w:ascii="Times New Roman" w:cs="Times New Roman"/>
+          <w:sz w:val="24"/>
+          <w:szCs w:val="24"/>
+        </w:rPr>
+        <w:t xml:space="preserve"> </w:t>
+      </w:r>
+      <w:proofErr w:type="spellStart"/>
+      <w:r>
+        <w:rPr>
+          <w:rFonts w:ascii="Times New Roman" w:cs="Times New Roman"/>
+          <w:sz w:val="24"/>
+          <w:szCs w:val="24"/>
+        </w:rPr>
+        <w:t>dengan</w:t>
+      </w:r>
+      <w:proofErr w:type="spellEnd"/>
+      <w:r>
+        <w:rPr>
+          <w:rFonts w:ascii="Times New Roman" w:cs="Times New Roman"/>
+          <w:sz w:val="24"/>
+          <w:szCs w:val="24"/>
+        </w:rPr>
+        <w:t xml:space="preserve"> </w:t>
+      </w:r>
+      <w:proofErr w:type="spellStart"/>
+      <w:r>
+        <w:rPr>
+          <w:rFonts w:ascii="Times New Roman" w:cs="Times New Roman"/>
+          <w:sz w:val="24"/>
+          <w:szCs w:val="24"/>
+        </w:rPr>
+        <w:t>baik</w:t>
+      </w:r>
+      <w:proofErr w:type="spellEnd"/>
+      <w:r>
+        <w:rPr>
+          <w:rFonts w:ascii="Times New Roman" w:cs="Times New Roman"/>
+          <w:sz w:val="24"/>
+          <w:szCs w:val="24"/>
+        </w:rPr>
+        <w:t xml:space="preserve"> </w:t>
+      </w:r>
+      <w:proofErr w:type="spellStart"/>
+      <w:r>
+        <w:rPr>
+          <w:rFonts w:ascii="Times New Roman" w:cs="Times New Roman"/>
+          <w:sz w:val="24"/>
+          <w:szCs w:val="24"/>
+        </w:rPr>
+        <w:t>dalam</w:t>
+      </w:r>
+      <w:proofErr w:type="spellEnd"/>
+      <w:r>
+        <w:rPr>
+          <w:rFonts w:ascii="Times New Roman" w:cs="Times New Roman"/>
+          <w:sz w:val="24"/>
+          <w:szCs w:val="24"/>
+        </w:rPr>
+        <w:t xml:space="preserve"> </w:t>
+      </w:r>
+      <w:proofErr w:type="spellStart"/>
+      <w:r>
+        <w:rPr>
+          <w:rFonts w:ascii="Times New Roman" w:cs="Times New Roman"/>
+          <w:sz w:val="24"/>
+          <w:szCs w:val="24"/>
+        </w:rPr>
+        <w:t>menyeimbangkan</w:t>
+      </w:r>
+      <w:proofErr w:type="spellEnd"/>
+      <w:r>
+        <w:rPr>
+          <w:rFonts w:ascii="Times New Roman" w:cs="Times New Roman"/>
+          <w:sz w:val="24"/>
+          <w:szCs w:val="24"/>
+        </w:rPr>
+        <w:t xml:space="preserve"> dataset yang </w:t>
+      </w:r>
+      <w:proofErr w:type="spellStart"/>
+      <w:r>
+        <w:rPr>
+          <w:rFonts w:ascii="Times New Roman" w:cs="Times New Roman"/>
+          <w:sz w:val="24"/>
+          <w:szCs w:val="24"/>
+        </w:rPr>
+        <w:t>ada</w:t>
+      </w:r>
+      <w:proofErr w:type="spellEnd"/>
+      <w:r>
+        <w:rPr>
+          <w:rFonts w:ascii="Times New Roman" w:cs="Times New Roman"/>
+          <w:sz w:val="24"/>
+          <w:szCs w:val="24"/>
+        </w:rPr>
+        <w:t xml:space="preserve"> </w:t>
+      </w:r>
+      <w:proofErr w:type="spellStart"/>
+      <w:r>
+        <w:rPr>
+          <w:rFonts w:ascii="Times New Roman" w:cs="Times New Roman"/>
+          <w:sz w:val="24"/>
+          <w:szCs w:val="24"/>
+        </w:rPr>
+        <w:t>pada</w:t>
+      </w:r>
+      <w:proofErr w:type="spellEnd"/>
+      <w:r>
+        <w:rPr>
+          <w:rFonts w:ascii="Times New Roman" w:cs="Times New Roman"/>
+          <w:sz w:val="24"/>
+          <w:szCs w:val="24"/>
+        </w:rPr>
+        <w:t xml:space="preserve"> </w:t>
+      </w:r>
+      <w:proofErr w:type="spellStart"/>
+      <w:r>
+        <w:rPr>
+          <w:rFonts w:ascii="Times New Roman" w:cs="Times New Roman"/>
+          <w:sz w:val="24"/>
+          <w:szCs w:val="24"/>
+        </w:rPr>
+        <w:t>p</w:t>
+      </w:r>
+      <w:r>
+        <w:rPr>
+          <w:rFonts w:ascii="Times New Roman" w:cs="Times New Roman"/>
+          <w:sz w:val="24"/>
+          <w:szCs w:val="24"/>
+        </w:rPr>
+        <w:t>enelitian</w:t>
+      </w:r>
+      <w:proofErr w:type="spellEnd"/>
+      <w:r>
+        <w:rPr>
+          <w:rFonts w:ascii="Times New Roman" w:cs="Times New Roman"/>
+          <w:sz w:val="24"/>
+          <w:szCs w:val="24"/>
+        </w:rPr>
+        <w:t xml:space="preserve"> </w:t>
+      </w:r>
+      <w:proofErr w:type="spellStart"/>
+      <w:r>
+        <w:rPr>
+          <w:rFonts w:ascii="Times New Roman" w:cs="Times New Roman"/>
+          <w:sz w:val="24"/>
+          <w:szCs w:val="24"/>
+        </w:rPr>
+        <w:t>dan</w:t>
+      </w:r>
+      <w:proofErr w:type="spellEnd"/>
+      <w:r>
+        <w:rPr>
+          <w:rFonts w:ascii="Times New Roman" w:cs="Times New Roman"/>
+          <w:sz w:val="24"/>
+          <w:szCs w:val="24"/>
+        </w:rPr>
+        <w:t xml:space="preserve"> </w:t>
+      </w:r>
+      <w:proofErr w:type="spellStart"/>
+      <w:r>
+        <w:rPr>
+          <w:rFonts w:ascii="Times New Roman" w:cs="Times New Roman"/>
+          <w:sz w:val="24"/>
+          <w:szCs w:val="24"/>
+        </w:rPr>
+        <w:t>berhasil</w:t>
+      </w:r>
+      <w:proofErr w:type="spellEnd"/>
+      <w:r>
+        <w:rPr>
+          <w:rFonts w:ascii="Times New Roman" w:cs="Times New Roman"/>
+          <w:sz w:val="24"/>
+          <w:szCs w:val="24"/>
+        </w:rPr>
+        <w:t xml:space="preserve"> </w:t>
+      </w:r>
+      <w:proofErr w:type="spellStart"/>
+      <w:r>
+        <w:rPr>
+          <w:rFonts w:ascii="Times New Roman" w:cs="Times New Roman"/>
+          <w:sz w:val="24"/>
+          <w:szCs w:val="24"/>
+        </w:rPr>
+        <w:t>meningkatkan</w:t>
+      </w:r>
+      <w:proofErr w:type="spellEnd"/>
+      <w:r>
+        <w:rPr>
+          <w:rFonts w:ascii="Times New Roman" w:cs="Times New Roman"/>
+          <w:sz w:val="24"/>
+          <w:szCs w:val="24"/>
+        </w:rPr>
+        <w:t xml:space="preserve"> </w:t>
+      </w:r>
+      <w:proofErr w:type="spellStart"/>
+      <w:r>
+        <w:rPr>
+          <w:rFonts w:ascii="Times New Roman" w:cs="Times New Roman"/>
+          <w:sz w:val="24"/>
+          <w:szCs w:val="24"/>
+        </w:rPr>
+        <w:t>hasil</w:t>
+      </w:r>
+      <w:proofErr w:type="spellEnd"/>
+      <w:r>
+        <w:rPr>
+          <w:rFonts w:ascii="Times New Roman" w:cs="Times New Roman"/>
+          <w:sz w:val="24"/>
+          <w:szCs w:val="24"/>
+        </w:rPr>
+        <w:t xml:space="preserve"> </w:t>
+      </w:r>
+      <w:proofErr w:type="spellStart"/>
+      <w:r>
+        <w:rPr>
+          <w:rFonts w:ascii="Times New Roman" w:cs="Times New Roman"/>
+          <w:sz w:val="24"/>
+          <w:szCs w:val="24"/>
+        </w:rPr>
+        <w:t>akurasi</w:t>
+      </w:r>
+      <w:proofErr w:type="spellEnd"/>
+      <w:r>
+        <w:rPr>
+          <w:rFonts w:ascii="Times New Roman" w:cs="Times New Roman"/>
+          <w:sz w:val="24"/>
+          <w:szCs w:val="24"/>
+        </w:rPr>
+        <w:t>.</w:t>
       </w:r>
     </w:p>
     <w:p>
@@ -513,7 +2182,187 @@
           <w:sz w:val="24"/>
           <w:szCs w:val="24"/>
         </w:rPr>
-        <w:t xml:space="preserve"> tidak berpengaruh terlalu banyak dalam meningkatkan akurasi pada penelitian ini.</w:t>
+        <w:t xml:space="preserve"> </w:t>
+      </w:r>
+      <w:proofErr w:type="spellStart"/>
+      <w:r>
+        <w:rPr>
+          <w:rFonts w:ascii="Times New Roman" w:cs="Times New Roman"/>
+          <w:sz w:val="24"/>
+          <w:szCs w:val="24"/>
+        </w:rPr>
+        <w:t>tidak</w:t>
+      </w:r>
+      <w:proofErr w:type="spellEnd"/>
+      <w:r>
+        <w:rPr>
+          <w:rFonts w:ascii="Times New Roman" w:cs="Times New Roman"/>
+          <w:sz w:val="24"/>
+          <w:szCs w:val="24"/>
+        </w:rPr>
+        <w:t xml:space="preserve"> </w:t>
+      </w:r>
+      <w:proofErr w:type="spellStart"/>
+      <w:r>
+        <w:rPr>
+          <w:rFonts w:ascii="Times New Roman" w:cs="Times New Roman"/>
+          <w:sz w:val="24"/>
+          <w:szCs w:val="24"/>
+        </w:rPr>
+        <w:t>berpengaruh</w:t>
+      </w:r>
+      <w:proofErr w:type="spellEnd"/>
+      <w:r>
+        <w:rPr>
+          <w:rFonts w:ascii="Times New Roman" w:cs="Times New Roman"/>
+          <w:sz w:val="24"/>
+          <w:szCs w:val="24"/>
+        </w:rPr>
+        <w:t xml:space="preserve"> </w:t>
+      </w:r>
+      <w:proofErr w:type="spellStart"/>
+      <w:r>
+        <w:rPr>
+          <w:rFonts w:ascii="Times New Roman" w:cs="Times New Roman"/>
+          <w:sz w:val="24"/>
+          <w:szCs w:val="24"/>
+        </w:rPr>
+        <w:t>terlalu</w:t>
+      </w:r>
+      <w:proofErr w:type="spellEnd"/>
+      <w:r>
+        <w:rPr>
+          <w:rFonts w:ascii="Times New Roman" w:cs="Times New Roman"/>
+          <w:sz w:val="24"/>
+          <w:szCs w:val="24"/>
+        </w:rPr>
+        <w:t xml:space="preserve"> </w:t>
+      </w:r>
+      <w:proofErr w:type="spellStart"/>
+      <w:r>
+        <w:rPr>
+          <w:rFonts w:ascii="Times New Roman" w:cs="Times New Roman"/>
+          <w:sz w:val="24"/>
+          <w:szCs w:val="24"/>
+        </w:rPr>
+        <w:t>banyak</w:t>
+      </w:r>
+      <w:proofErr w:type="spellEnd"/>
+      <w:r>
+        <w:rPr>
+          <w:rFonts w:ascii="Times New Roman" w:cs="Times New Roman"/>
+          <w:sz w:val="24"/>
+          <w:szCs w:val="24"/>
+        </w:rPr>
+        <w:t xml:space="preserve"> </w:t>
+      </w:r>
+      <w:proofErr w:type="spellStart"/>
+      <w:r>
+        <w:rPr>
+          <w:rFonts w:ascii="Times New Roman" w:cs="Times New Roman"/>
+          <w:sz w:val="24"/>
+          <w:szCs w:val="24"/>
+        </w:rPr>
+        <w:t>dalam</w:t>
+      </w:r>
+      <w:proofErr w:type="spellEnd"/>
+      <w:r>
+        <w:rPr>
+          <w:rFonts w:ascii="Times New Roman" w:cs="Times New Roman"/>
+          <w:sz w:val="24"/>
+          <w:szCs w:val="24"/>
+        </w:rPr>
+        <w:t xml:space="preserve"> </w:t>
+      </w:r>
+      <w:proofErr w:type="spellStart"/>
+      <w:r>
+        <w:rPr>
+          <w:rFonts w:ascii="Times New Roman" w:cs="Times New Roman"/>
+          <w:sz w:val="24"/>
+          <w:szCs w:val="24"/>
+        </w:rPr>
+        <w:t>meningkatkan</w:t>
+      </w:r>
+      <w:proofErr w:type="spellEnd"/>
+      <w:r>
+        <w:rPr>
+          <w:rFonts w:ascii="Times New Roman" w:cs="Times New Roman"/>
+          <w:sz w:val="24"/>
+          <w:szCs w:val="24"/>
+        </w:rPr>
+        <w:t xml:space="preserve"> </w:t>
+      </w:r>
+      <w:proofErr w:type="spellStart"/>
+      <w:r>
+        <w:rPr>
+          <w:rFonts w:ascii="Times New Roman" w:cs="Times New Roman"/>
+          <w:sz w:val="24"/>
+          <w:szCs w:val="24"/>
+        </w:rPr>
+        <w:t>akurasi</w:t>
+      </w:r>
+      <w:proofErr w:type="spellEnd"/>
+      <w:r>
+        <w:rPr>
+          <w:rFonts w:ascii="Times New Roman" w:cs="Times New Roman"/>
+          <w:sz w:val="24"/>
+          <w:szCs w:val="24"/>
+        </w:rPr>
+        <w:t xml:space="preserve"> </w:t>
+      </w:r>
+      <w:proofErr w:type="spellStart"/>
+      <w:r>
+        <w:rPr>
+          <w:rFonts w:ascii="Times New Roman" w:cs="Times New Roman"/>
+          <w:sz w:val="24"/>
+          <w:szCs w:val="24"/>
+        </w:rPr>
+        <w:t>pada</w:t>
+      </w:r>
+      <w:proofErr w:type="spellEnd"/>
+      <w:r>
+        <w:rPr>
+          <w:rFonts w:ascii="Times New Roman" w:cs="Times New Roman"/>
+          <w:sz w:val="24"/>
+          <w:szCs w:val="24"/>
+        </w:rPr>
+        <w:t xml:space="preserve"> </w:t>
+      </w:r>
+      <w:proofErr w:type="spellStart"/>
+      <w:r>
+        <w:rPr>
+          <w:rFonts w:ascii="Times New Roman" w:cs="Times New Roman"/>
+          <w:sz w:val="24"/>
+          <w:szCs w:val="24"/>
+        </w:rPr>
+        <w:t>penelitian</w:t>
+      </w:r>
+      <w:proofErr w:type="spellEnd"/>
+      <w:r>
+        <w:rPr>
+          <w:rFonts w:ascii="Times New Roman" w:cs="Times New Roman"/>
+          <w:sz w:val="24"/>
+          <w:szCs w:val="24"/>
+        </w:rPr>
+        <w:t xml:space="preserve"> </w:t>
+      </w:r>
+      <w:proofErr w:type="spellStart"/>
+      <w:r>
+        <w:rPr>
+          <w:rFonts w:ascii="Times New Roman" w:cs="Times New Roman"/>
+          <w:sz w:val="24"/>
+          <w:szCs w:val="24"/>
+        </w:rPr>
+        <w:t>ini</w:t>
+      </w:r>
+      <w:proofErr w:type="spellEnd"/>
+      <w:r>
+        <w:rPr>
+          <w:rFonts w:ascii="Times New Roman" w:cs="Times New Roman"/>
+          <w:sz w:val="24"/>
+          <w:szCs w:val="24"/>
+        </w:rPr>
+        <w:t>.</w:t>
       </w:r>
     </w:p>
     <w:p>
@@ -604,7 +2453,127 @@
           <w:sz w:val="24"/>
           <w:szCs w:val="24"/>
         </w:rPr>
-        <w:t>Saran untuk pengembangan lebih lanjut dari penelitian:</w:t>
+        <w:t xml:space="preserve">Saran </w:t>
+      </w:r>
+      <w:proofErr w:type="spellStart"/>
+      <w:r>
+        <w:rPr>
+          <w:rFonts w:ascii="Times New Roman" w:eastAsia="Times New Roman" w:cs="Times New Roman"/>
+          <w:bCs/>
+          <w:sz w:val="24"/>
+          <w:szCs w:val="24"/>
+        </w:rPr>
+        <w:t>untuk</w:t>
+      </w:r>
+      <w:proofErr w:type="spellEnd"/>
+      <w:r>
+        <w:rPr>
+          <w:rFonts w:ascii="Times New Roman" w:eastAsia="Times New Roman" w:cs="Times New Roman"/>
+          <w:bCs/>
+          <w:sz w:val="24"/>
+          <w:szCs w:val="24"/>
+        </w:rPr>
+        <w:t xml:space="preserve"> </w:t>
+      </w:r>
+      <w:proofErr w:type="spellStart"/>
+      <w:r>
+        <w:rPr>
+          <w:rFonts w:ascii="Times New Roman" w:eastAsia="Times New Roman" w:cs="Times New Roman"/>
+          <w:bCs/>
+          <w:sz w:val="24"/>
+          <w:szCs w:val="24"/>
+        </w:rPr>
+        <w:t>pengembangan</w:t>
+      </w:r>
+      <w:proofErr w:type="spellEnd"/>
+      <w:r>
+        <w:rPr>
+          <w:rFonts w:ascii="Times New Roman" w:eastAsia="Times New Roman" w:cs="Times New Roman"/>
+          <w:bCs/>
+          <w:sz w:val="24"/>
+          <w:szCs w:val="24"/>
+        </w:rPr>
+        <w:t xml:space="preserve"> </w:t>
+      </w:r>
+      <w:proofErr w:type="spellStart"/>
+      <w:r>
+        <w:rPr>
+          <w:rFonts w:ascii="Times New Roman" w:eastAsia="Times New Roman" w:cs="Times New Roman"/>
+          <w:bCs/>
+          <w:sz w:val="24"/>
+          <w:szCs w:val="24"/>
+        </w:rPr>
+        <w:t>lebih</w:t>
+      </w:r>
+      <w:proofErr w:type="spellEnd"/>
+      <w:r>
+        <w:rPr>
+          <w:rFonts w:ascii="Times New Roman" w:eastAsia="Times New Roman" w:cs="Times New Roman"/>
+          <w:bCs/>
+          <w:sz w:val="24"/>
+          <w:szCs w:val="24"/>
+        </w:rPr>
+        <w:t xml:space="preserve"> </w:t>
+      </w:r>
+      <w:proofErr w:type="spellStart"/>
+      <w:r>
+        <w:rPr>
+          <w:rFonts w:ascii="Times New Roman" w:eastAsia="Times New Roman" w:cs="Times New Roman"/>
+          <w:bCs/>
+          <w:sz w:val="24"/>
+          <w:szCs w:val="24"/>
+        </w:rPr>
+        <w:t>lanjut</w:t>
+      </w:r>
+      <w:proofErr w:type="spellEnd"/>
+      <w:r>
+        <w:rPr>
+          <w:rFonts w:ascii="Times New Roman" w:eastAsia="Times New Roman" w:cs="Times New Roman"/>
+          <w:bCs/>
+          <w:sz w:val="24"/>
+          <w:szCs w:val="24"/>
+        </w:rPr>
+        <w:t xml:space="preserve"> </w:t>
+      </w:r>
+      <w:proofErr w:type="spellStart"/>
+      <w:r>
+        <w:rPr>
+          <w:rFonts w:ascii="Times New Roman" w:eastAsia="Times New Roman" w:cs="Times New Roman"/>
+          <w:bCs/>
+          <w:sz w:val="24"/>
+          <w:szCs w:val="24"/>
+        </w:rPr>
+        <w:t>dari</w:t>
+      </w:r>
+      <w:proofErr w:type="spellEnd"/>
+      <w:r>
+        <w:rPr>
+          <w:rFonts w:ascii="Times New Roman" w:eastAsia="Times New Roman" w:cs="Times New Roman"/>
+          <w:bCs/>
+          <w:sz w:val="24"/>
+          <w:szCs w:val="24"/>
+        </w:rPr>
+        <w:t xml:space="preserve"> </w:t>
+      </w:r>
+      <w:proofErr w:type="spellStart"/>
+      <w:r>
+        <w:rPr>
+          <w:rFonts w:ascii="Times New Roman" w:eastAsia="Times New Roman" w:cs="Times New Roman"/>
+          <w:bCs/>
+          <w:sz w:val="24"/>
+          <w:szCs w:val="24"/>
+        </w:rPr>
+        <w:t>penelitian</w:t>
+      </w:r>
+      <w:proofErr w:type="spellEnd"/>
+      <w:r>
+        <w:rPr>
+          <w:rFonts w:ascii="Times New Roman" w:eastAsia="Times New Roman" w:cs="Times New Roman"/>
+          <w:bCs/>
+          <w:sz w:val="24"/>
+          <w:szCs w:val="24"/>
+        </w:rPr>
+        <w:t>:</w:t>
       </w:r>
     </w:p>
     <w:p>
@@ -624,14 +2593,185 @@
           <w:szCs w:val="24"/>
         </w:rPr>
       </w:pPr>
-      <w:r>
-        <w:rPr>
-          <w:rFonts w:ascii="Times New Roman" w:eastAsia="Times New Roman" w:cs="Times New Roman"/>
-          <w:bCs/>
-          <w:sz w:val="24"/>
-          <w:szCs w:val="24"/>
-        </w:rPr>
-        <w:t xml:space="preserve">Mencoba mengembangkan sistem prediksi kepribadian dari sosial media Facebook yang berfokus pada </w:t>
+      <w:proofErr w:type="spellStart"/>
+      <w:r>
+        <w:rPr>
+          <w:rFonts w:ascii="Times New Roman" w:eastAsia="Times New Roman" w:cs="Times New Roman"/>
+          <w:bCs/>
+          <w:sz w:val="24"/>
+          <w:szCs w:val="24"/>
+        </w:rPr>
+        <w:t>Mencoba</w:t>
+      </w:r>
+      <w:proofErr w:type="spellEnd"/>
+      <w:r>
+        <w:rPr>
+          <w:rFonts w:ascii="Times New Roman" w:eastAsia="Times New Roman" w:cs="Times New Roman"/>
+          <w:bCs/>
+          <w:sz w:val="24"/>
+          <w:szCs w:val="24"/>
+        </w:rPr>
+        <w:t xml:space="preserve"> </w:t>
+      </w:r>
+      <w:proofErr w:type="spellStart"/>
+      <w:r>
+        <w:rPr>
+          <w:rFonts w:ascii="Times New Roman" w:eastAsia="Times New Roman" w:cs="Times New Roman"/>
+          <w:bCs/>
+          <w:sz w:val="24"/>
+          <w:szCs w:val="24"/>
+        </w:rPr>
+        <w:t>mengembangkan</w:t>
+      </w:r>
+      <w:proofErr w:type="spellEnd"/>
+      <w:r>
+        <w:rPr>
+          <w:rFonts w:ascii="Times New Roman" w:eastAsia="Times New Roman" w:cs="Times New Roman"/>
+          <w:bCs/>
+          <w:sz w:val="24"/>
+          <w:szCs w:val="24"/>
+        </w:rPr>
+        <w:t xml:space="preserve"> </w:t>
+      </w:r>
+      <w:proofErr w:type="spellStart"/>
+      <w:r>
+        <w:rPr>
+          <w:rFonts w:ascii="Times New Roman" w:eastAsia="Times New Roman" w:cs="Times New Roman"/>
+          <w:bCs/>
+          <w:sz w:val="24"/>
+          <w:szCs w:val="24"/>
+        </w:rPr>
+        <w:t>sistem</w:t>
+      </w:r>
+      <w:proofErr w:type="spellEnd"/>
+      <w:r>
+        <w:rPr>
+          <w:rFonts w:ascii="Times New Roman" w:eastAsia="Times New Roman" w:cs="Times New Roman"/>
+          <w:bCs/>
+          <w:sz w:val="24"/>
+          <w:szCs w:val="24"/>
+        </w:rPr>
+        <w:t xml:space="preserve"> </w:t>
+      </w:r>
+      <w:proofErr w:type="spellStart"/>
+      <w:r>
+        <w:rPr>
+          <w:rFonts w:ascii="Times New Roman" w:eastAsia="Times New Roman" w:cs="Times New Roman"/>
+          <w:bCs/>
+          <w:sz w:val="24"/>
+          <w:szCs w:val="24"/>
+        </w:rPr>
+        <w:t>prediksi</w:t>
+      </w:r>
+      <w:proofErr w:type="spellEnd"/>
+      <w:r>
+        <w:rPr>
+          <w:rFonts w:ascii="Times New Roman" w:eastAsia="Times New Roman" w:cs="Times New Roman"/>
+          <w:bCs/>
+          <w:sz w:val="24"/>
+          <w:szCs w:val="24"/>
+        </w:rPr>
+        <w:t xml:space="preserve"> </w:t>
+      </w:r>
+      <w:proofErr w:type="spellStart"/>
+      <w:r>
+        <w:rPr>
+          <w:rFonts w:ascii="Times New Roman" w:eastAsia="Times New Roman" w:cs="Times New Roman"/>
+          <w:bCs/>
+          <w:sz w:val="24"/>
+          <w:szCs w:val="24"/>
+        </w:rPr>
+        <w:t>kepribadian</w:t>
+      </w:r>
+      <w:proofErr w:type="spellEnd"/>
+      <w:r>
+        <w:rPr>
+          <w:rFonts w:ascii="Times New Roman" w:eastAsia="Times New Roman" w:cs="Times New Roman"/>
+          <w:bCs/>
+          <w:sz w:val="24"/>
+          <w:szCs w:val="24"/>
+        </w:rPr>
+        <w:t xml:space="preserve"> </w:t>
+      </w:r>
+      <w:proofErr w:type="spellStart"/>
+      <w:r>
+        <w:rPr>
+          <w:rFonts w:ascii="Times New Roman" w:eastAsia="Times New Roman" w:cs="Times New Roman"/>
+          <w:bCs/>
+          <w:sz w:val="24"/>
+          <w:szCs w:val="24"/>
+        </w:rPr>
+        <w:t>dari</w:t>
+      </w:r>
+      <w:proofErr w:type="spellEnd"/>
+      <w:r>
+        <w:rPr>
+          <w:rFonts w:ascii="Times New Roman" w:eastAsia="Times New Roman" w:cs="Times New Roman"/>
+          <w:bCs/>
+          <w:sz w:val="24"/>
+          <w:szCs w:val="24"/>
+        </w:rPr>
+        <w:t xml:space="preserve"> </w:t>
+      </w:r>
+      <w:proofErr w:type="spellStart"/>
+      <w:r>
+        <w:rPr>
+          <w:rFonts w:ascii="Times New Roman" w:eastAsia="Times New Roman" w:cs="Times New Roman"/>
+          <w:bCs/>
+          <w:sz w:val="24"/>
+          <w:szCs w:val="24"/>
+        </w:rPr>
+        <w:t>sosial</w:t>
+      </w:r>
+      <w:proofErr w:type="spellEnd"/>
+      <w:r>
+        <w:rPr>
+          <w:rFonts w:ascii="Times New Roman" w:eastAsia="Times New Roman" w:cs="Times New Roman"/>
+          <w:bCs/>
+          <w:sz w:val="24"/>
+          <w:szCs w:val="24"/>
+        </w:rPr>
+        <w:t xml:space="preserve"> media Facebook yang </w:t>
+      </w:r>
+      <w:proofErr w:type="spellStart"/>
+      <w:r>
+        <w:rPr>
+          <w:rFonts w:ascii="Times New Roman" w:eastAsia="Times New Roman" w:cs="Times New Roman"/>
+          <w:bCs/>
+          <w:sz w:val="24"/>
+          <w:szCs w:val="24"/>
+        </w:rPr>
+        <w:t>berfokus</w:t>
+      </w:r>
+      <w:proofErr w:type="spellEnd"/>
+      <w:r>
+        <w:rPr>
+          <w:rFonts w:ascii="Times New Roman" w:eastAsia="Times New Roman" w:cs="Times New Roman"/>
+          <w:bCs/>
+          <w:sz w:val="24"/>
+          <w:szCs w:val="24"/>
+        </w:rPr>
+        <w:t xml:space="preserve"> </w:t>
+      </w:r>
+      <w:proofErr w:type="spellStart"/>
+      <w:r>
+        <w:rPr>
+          <w:rFonts w:ascii="Times New Roman" w:eastAsia="Times New Roman" w:cs="Times New Roman"/>
+          <w:bCs/>
+          <w:sz w:val="24"/>
+          <w:szCs w:val="24"/>
+        </w:rPr>
+        <w:t>pada</w:t>
+      </w:r>
+      <w:proofErr w:type="spellEnd"/>
+      <w:r>
+        <w:rPr>
+          <w:rFonts w:ascii="Times New Roman" w:eastAsia="Times New Roman" w:cs="Times New Roman"/>
+          <w:bCs/>
+          <w:sz w:val="24"/>
+          <w:szCs w:val="24"/>
+        </w:rPr>
+        <w:t xml:space="preserve"> </w:t>
       </w:r>
       <w:r>
         <w:rPr>
@@ -650,7 +2790,17 @@
           <w:sz w:val="24"/>
           <w:szCs w:val="24"/>
         </w:rPr>
-        <w:t xml:space="preserve"> denga</w:t>
+        <w:t xml:space="preserve"> </w:t>
+      </w:r>
+      <w:proofErr w:type="spellStart"/>
+      <w:r>
+        <w:rPr>
+          <w:rFonts w:ascii="Times New Roman" w:eastAsia="Times New Roman" w:cs="Times New Roman"/>
+          <w:bCs/>
+          <w:sz w:val="24"/>
+          <w:szCs w:val="24"/>
+        </w:rPr>
+        <w:t>denga</w:t>
       </w:r>
       <w:r>
         <w:rPr>
@@ -661,6 +2811,7 @@
         </w:rPr>
         <w:t>n</w:t>
       </w:r>
+      <w:proofErr w:type="spellEnd"/>
       <w:r>
         <w:rPr>
           <w:rFonts w:ascii="Times New Roman" w:eastAsia="Times New Roman" w:cs="Times New Roman"/>
@@ -697,14 +2848,65 @@
           <w:szCs w:val="24"/>
         </w:rPr>
       </w:pPr>
-      <w:r>
-        <w:rPr>
-          <w:rFonts w:ascii="Times New Roman" w:eastAsia="Times New Roman" w:cs="Times New Roman"/>
-          <w:bCs/>
-          <w:sz w:val="24"/>
-          <w:szCs w:val="24"/>
-        </w:rPr>
-        <w:t xml:space="preserve">Fokus terhadap metode </w:t>
+      <w:proofErr w:type="spellStart"/>
+      <w:r>
+        <w:rPr>
+          <w:rFonts w:ascii="Times New Roman" w:eastAsia="Times New Roman" w:cs="Times New Roman"/>
+          <w:bCs/>
+          <w:sz w:val="24"/>
+          <w:szCs w:val="24"/>
+        </w:rPr>
+        <w:t>Fokus</w:t>
+      </w:r>
+      <w:proofErr w:type="spellEnd"/>
+      <w:r>
+        <w:rPr>
+          <w:rFonts w:ascii="Times New Roman" w:eastAsia="Times New Roman" w:cs="Times New Roman"/>
+          <w:bCs/>
+          <w:sz w:val="24"/>
+          <w:szCs w:val="24"/>
+        </w:rPr>
+        <w:t xml:space="preserve"> </w:t>
+      </w:r>
+      <w:proofErr w:type="spellStart"/>
+      <w:r>
+        <w:rPr>
+          <w:rFonts w:ascii="Times New Roman" w:eastAsia="Times New Roman" w:cs="Times New Roman"/>
+          <w:bCs/>
+          <w:sz w:val="24"/>
+          <w:szCs w:val="24"/>
+        </w:rPr>
+        <w:t>terhadap</w:t>
+      </w:r>
+      <w:proofErr w:type="spellEnd"/>
+      <w:r>
+        <w:rPr>
+          <w:rFonts w:ascii="Times New Roman" w:eastAsia="Times New Roman" w:cs="Times New Roman"/>
+          <w:bCs/>
+          <w:sz w:val="24"/>
+          <w:szCs w:val="24"/>
+        </w:rPr>
+        <w:t xml:space="preserve"> </w:t>
+      </w:r>
+      <w:proofErr w:type="spellStart"/>
+      <w:r>
+        <w:rPr>
+          <w:rFonts w:ascii="Times New Roman" w:eastAsia="Times New Roman" w:cs="Times New Roman"/>
+          <w:bCs/>
+          <w:sz w:val="24"/>
+          <w:szCs w:val="24"/>
+        </w:rPr>
+        <w:t>metode</w:t>
+      </w:r>
+      <w:proofErr w:type="spellEnd"/>
+      <w:r>
+        <w:rPr>
+          <w:rFonts w:ascii="Times New Roman" w:eastAsia="Times New Roman" w:cs="Times New Roman"/>
+          <w:bCs/>
+          <w:sz w:val="24"/>
+          <w:szCs w:val="24"/>
+        </w:rPr>
+        <w:t xml:space="preserve"> </w:t>
       </w:r>
       <w:r>
         <w:rPr>
@@ -733,7 +2935,87 @@
           <w:sz w:val="24"/>
           <w:szCs w:val="24"/>
         </w:rPr>
-        <w:t xml:space="preserve"> dengan mencari dataset yang lebih besar.</w:t>
+        <w:t xml:space="preserve"> </w:t>
+      </w:r>
+      <w:proofErr w:type="spellStart"/>
+      <w:r>
+        <w:rPr>
+          <w:rFonts w:ascii="Times New Roman" w:eastAsia="Times New Roman" w:cs="Times New Roman"/>
+          <w:bCs/>
+          <w:sz w:val="24"/>
+          <w:szCs w:val="24"/>
+        </w:rPr>
+        <w:t>dengan</w:t>
+      </w:r>
+      <w:proofErr w:type="spellEnd"/>
+      <w:r>
+        <w:rPr>
+          <w:rFonts w:ascii="Times New Roman" w:eastAsia="Times New Roman" w:cs="Times New Roman"/>
+          <w:bCs/>
+          <w:sz w:val="24"/>
+          <w:szCs w:val="24"/>
+        </w:rPr>
+        <w:t xml:space="preserve"> </w:t>
+      </w:r>
+      <w:proofErr w:type="spellStart"/>
+      <w:r>
+        <w:rPr>
+          <w:rFonts w:ascii="Times New Roman" w:eastAsia="Times New Roman" w:cs="Times New Roman"/>
+          <w:bCs/>
+          <w:sz w:val="24"/>
+          <w:szCs w:val="24"/>
+        </w:rPr>
+        <w:t>mencari</w:t>
+      </w:r>
+      <w:proofErr w:type="spellEnd"/>
+      <w:r>
+        <w:rPr>
+          <w:rFonts w:ascii="Times New Roman" w:eastAsia="Times New Roman" w:cs="Times New Roman"/>
+          <w:bCs/>
+          <w:sz w:val="24"/>
+          <w:szCs w:val="24"/>
+        </w:rPr>
+        <w:t xml:space="preserve"> dataset yang </w:t>
+      </w:r>
+      <w:proofErr w:type="spellStart"/>
+      <w:r>
+        <w:rPr>
+          <w:rFonts w:ascii="Times New Roman" w:eastAsia="Times New Roman" w:cs="Times New Roman"/>
+          <w:bCs/>
+          <w:sz w:val="24"/>
+          <w:szCs w:val="24"/>
+        </w:rPr>
+        <w:t>lebih</w:t>
+      </w:r>
+      <w:proofErr w:type="spellEnd"/>
+      <w:r>
+        <w:rPr>
+          <w:rFonts w:ascii="Times New Roman" w:eastAsia="Times New Roman" w:cs="Times New Roman"/>
+          <w:bCs/>
+          <w:sz w:val="24"/>
+          <w:szCs w:val="24"/>
+        </w:rPr>
+        <w:t xml:space="preserve"> </w:t>
+      </w:r>
+      <w:proofErr w:type="spellStart"/>
+      <w:r>
+        <w:rPr>
+          <w:rFonts w:ascii="Times New Roman" w:eastAsia="Times New Roman" w:cs="Times New Roman"/>
+          <w:bCs/>
+          <w:sz w:val="24"/>
+          <w:szCs w:val="24"/>
+        </w:rPr>
+        <w:t>besar</w:t>
+      </w:r>
+      <w:proofErr w:type="spellEnd"/>
+      <w:r>
+        <w:rPr>
+          <w:rFonts w:ascii="Times New Roman" w:eastAsia="Times New Roman" w:cs="Times New Roman"/>
+          <w:bCs/>
+          <w:sz w:val="24"/>
+          <w:szCs w:val="24"/>
+        </w:rPr>
+        <w:t>.</w:t>
       </w:r>
     </w:p>
     <w:p>
@@ -753,14 +3035,245 @@
           <w:szCs w:val="24"/>
         </w:rPr>
       </w:pPr>
-      <w:r>
-        <w:rPr>
-          <w:rFonts w:ascii="Times New Roman" w:eastAsia="Times New Roman" w:cs="Times New Roman"/>
-          <w:bCs/>
-          <w:sz w:val="24"/>
-          <w:szCs w:val="24"/>
-        </w:rPr>
-        <w:t xml:space="preserve">Menggunakan hasil perbandingan algoritma dalam penelitian ini untuk dapat mengembangkannya menjadi satu </w:t>
+      <w:proofErr w:type="spellStart"/>
+      <w:r>
+        <w:rPr>
+          <w:rFonts w:ascii="Times New Roman" w:eastAsia="Times New Roman" w:cs="Times New Roman"/>
+          <w:bCs/>
+          <w:sz w:val="24"/>
+          <w:szCs w:val="24"/>
+        </w:rPr>
+        <w:t>Menggunakan</w:t>
+      </w:r>
+      <w:proofErr w:type="spellEnd"/>
+      <w:r>
+        <w:rPr>
+          <w:rFonts w:ascii="Times New Roman" w:eastAsia="Times New Roman" w:cs="Times New Roman"/>
+          <w:bCs/>
+          <w:sz w:val="24"/>
+          <w:szCs w:val="24"/>
+        </w:rPr>
+        <w:t xml:space="preserve"> </w:t>
+      </w:r>
+      <w:proofErr w:type="spellStart"/>
+      <w:r>
+        <w:rPr>
+          <w:rFonts w:ascii="Times New Roman" w:eastAsia="Times New Roman" w:cs="Times New Roman"/>
+          <w:bCs/>
+          <w:sz w:val="24"/>
+          <w:szCs w:val="24"/>
+        </w:rPr>
+        <w:t>hasil</w:t>
+      </w:r>
+      <w:proofErr w:type="spellEnd"/>
+      <w:r>
+        <w:rPr>
+          <w:rFonts w:ascii="Times New Roman" w:eastAsia="Times New Roman" w:cs="Times New Roman"/>
+          <w:bCs/>
+          <w:sz w:val="24"/>
+          <w:szCs w:val="24"/>
+        </w:rPr>
+        <w:t xml:space="preserve"> </w:t>
+      </w:r>
+      <w:proofErr w:type="spellStart"/>
+      <w:r>
+        <w:rPr>
+          <w:rFonts w:ascii="Times New Roman" w:eastAsia="Times New Roman" w:cs="Times New Roman"/>
+          <w:bCs/>
+          <w:sz w:val="24"/>
+          <w:szCs w:val="24"/>
+        </w:rPr>
+        <w:t>perbandingan</w:t>
+      </w:r>
+      <w:proofErr w:type="spellEnd"/>
+      <w:r>
+        <w:rPr>
+          <w:rFonts w:ascii="Times New Roman" w:eastAsia="Times New Roman" w:cs="Times New Roman"/>
+          <w:bCs/>
+          <w:sz w:val="24"/>
+          <w:szCs w:val="24"/>
+        </w:rPr>
+        <w:t xml:space="preserve"> </w:t>
+      </w:r>
+      <w:proofErr w:type="spellStart"/>
+      <w:r>
+        <w:rPr>
+          <w:rFonts w:ascii="Times New Roman" w:eastAsia="Times New Roman" w:cs="Times New Roman"/>
+          <w:bCs/>
+          <w:sz w:val="24"/>
+          <w:szCs w:val="24"/>
+        </w:rPr>
+        <w:t>algoritma</w:t>
+      </w:r>
+      <w:proofErr w:type="spellEnd"/>
+      <w:r>
+        <w:rPr>
+          <w:rFonts w:ascii="Times New Roman" w:eastAsia="Times New Roman" w:cs="Times New Roman"/>
+          <w:bCs/>
+          <w:sz w:val="24"/>
+          <w:szCs w:val="24"/>
+        </w:rPr>
+        <w:t xml:space="preserve"> </w:t>
+      </w:r>
+      <w:proofErr w:type="spellStart"/>
+      <w:r>
+        <w:rPr>
+          <w:rFonts w:ascii="Times New Roman" w:eastAsia="Times New Roman" w:cs="Times New Roman"/>
+          <w:bCs/>
+          <w:sz w:val="24"/>
+          <w:szCs w:val="24"/>
+        </w:rPr>
+        <w:t>dalam</w:t>
+      </w:r>
+      <w:proofErr w:type="spellEnd"/>
+      <w:r>
+        <w:rPr>
+          <w:rFonts w:ascii="Times New Roman" w:eastAsia="Times New Roman" w:cs="Times New Roman"/>
+          <w:bCs/>
+          <w:sz w:val="24"/>
+          <w:szCs w:val="24"/>
+        </w:rPr>
+        <w:t xml:space="preserve"> </w:t>
+      </w:r>
+      <w:proofErr w:type="spellStart"/>
+      <w:r>
+        <w:rPr>
+          <w:rFonts w:ascii="Times New Roman" w:eastAsia="Times New Roman" w:cs="Times New Roman"/>
+          <w:bCs/>
+          <w:sz w:val="24"/>
+          <w:szCs w:val="24"/>
+        </w:rPr>
+        <w:t>penelitian</w:t>
+      </w:r>
+      <w:proofErr w:type="spellEnd"/>
+      <w:r>
+        <w:rPr>
+          <w:rFonts w:ascii="Times New Roman" w:eastAsia="Times New Roman" w:cs="Times New Roman"/>
+          <w:bCs/>
+          <w:sz w:val="24"/>
+          <w:szCs w:val="24"/>
+        </w:rPr>
+        <w:t xml:space="preserve"> </w:t>
+      </w:r>
+      <w:proofErr w:type="spellStart"/>
+      <w:r>
+        <w:rPr>
+          <w:rFonts w:ascii="Times New Roman" w:eastAsia="Times New Roman" w:cs="Times New Roman"/>
+          <w:bCs/>
+          <w:sz w:val="24"/>
+          <w:szCs w:val="24"/>
+        </w:rPr>
+        <w:t>ini</w:t>
+      </w:r>
+      <w:proofErr w:type="spellEnd"/>
+      <w:r>
+        <w:rPr>
+          <w:rFonts w:ascii="Times New Roman" w:eastAsia="Times New Roman" w:cs="Times New Roman"/>
+          <w:bCs/>
+          <w:sz w:val="24"/>
+          <w:szCs w:val="24"/>
+        </w:rPr>
+        <w:t xml:space="preserve"> </w:t>
+      </w:r>
+      <w:proofErr w:type="spellStart"/>
+      <w:r>
+        <w:rPr>
+          <w:rFonts w:ascii="Times New Roman" w:eastAsia="Times New Roman" w:cs="Times New Roman"/>
+          <w:bCs/>
+          <w:sz w:val="24"/>
+          <w:szCs w:val="24"/>
+        </w:rPr>
+        <w:t>untuk</w:t>
+      </w:r>
+      <w:proofErr w:type="spellEnd"/>
+      <w:r>
+        <w:rPr>
+          <w:rFonts w:ascii="Times New Roman" w:eastAsia="Times New Roman" w:cs="Times New Roman"/>
+          <w:bCs/>
+          <w:sz w:val="24"/>
+          <w:szCs w:val="24"/>
+        </w:rPr>
+        <w:t xml:space="preserve"> </w:t>
+      </w:r>
+      <w:proofErr w:type="spellStart"/>
+      <w:r>
+        <w:rPr>
+          <w:rFonts w:ascii="Times New Roman" w:eastAsia="Times New Roman" w:cs="Times New Roman"/>
+          <w:bCs/>
+          <w:sz w:val="24"/>
+          <w:szCs w:val="24"/>
+        </w:rPr>
+        <w:t>dapat</w:t>
+      </w:r>
+      <w:proofErr w:type="spellEnd"/>
+      <w:r>
+        <w:rPr>
+          <w:rFonts w:ascii="Times New Roman" w:eastAsia="Times New Roman" w:cs="Times New Roman"/>
+          <w:bCs/>
+          <w:sz w:val="24"/>
+          <w:szCs w:val="24"/>
+        </w:rPr>
+        <w:t xml:space="preserve"> </w:t>
+      </w:r>
+      <w:proofErr w:type="spellStart"/>
+      <w:r>
+        <w:rPr>
+          <w:rFonts w:ascii="Times New Roman" w:eastAsia="Times New Roman" w:cs="Times New Roman"/>
+          <w:bCs/>
+          <w:sz w:val="24"/>
+          <w:szCs w:val="24"/>
+        </w:rPr>
+        <w:t>mengembangkannya</w:t>
+      </w:r>
+      <w:proofErr w:type="spellEnd"/>
+      <w:r>
+        <w:rPr>
+          <w:rFonts w:ascii="Times New Roman" w:eastAsia="Times New Roman" w:cs="Times New Roman"/>
+          <w:bCs/>
+          <w:sz w:val="24"/>
+          <w:szCs w:val="24"/>
+        </w:rPr>
+        <w:t xml:space="preserve"> </w:t>
+      </w:r>
+      <w:proofErr w:type="spellStart"/>
+      <w:r>
+        <w:rPr>
+          <w:rFonts w:ascii="Times New Roman" w:eastAsia="Times New Roman" w:cs="Times New Roman"/>
+          <w:bCs/>
+          <w:sz w:val="24"/>
+          <w:szCs w:val="24"/>
+        </w:rPr>
+        <w:t>menjadi</w:t>
+      </w:r>
+      <w:proofErr w:type="spellEnd"/>
+      <w:r>
+        <w:rPr>
+          <w:rFonts w:ascii="Times New Roman" w:eastAsia="Times New Roman" w:cs="Times New Roman"/>
+          <w:bCs/>
+          <w:sz w:val="24"/>
+          <w:szCs w:val="24"/>
+        </w:rPr>
+        <w:t xml:space="preserve"> </w:t>
+      </w:r>
+      <w:proofErr w:type="spellStart"/>
+      <w:r>
+        <w:rPr>
+          <w:rFonts w:ascii="Times New Roman" w:eastAsia="Times New Roman" w:cs="Times New Roman"/>
+          <w:bCs/>
+          <w:sz w:val="24"/>
+          <w:szCs w:val="24"/>
+        </w:rPr>
+        <w:t>satu</w:t>
+      </w:r>
+      <w:proofErr w:type="spellEnd"/>
+      <w:r>
+        <w:rPr>
+          <w:rFonts w:ascii="Times New Roman" w:eastAsia="Times New Roman" w:cs="Times New Roman"/>
+          <w:bCs/>
+          <w:sz w:val="24"/>
+          <w:szCs w:val="24"/>
+        </w:rPr>
+        <w:t xml:space="preserve"> </w:t>
       </w:r>
       <w:r>
         <w:rPr>
@@ -789,7 +3302,67 @@
           <w:sz w:val="24"/>
           <w:szCs w:val="24"/>
         </w:rPr>
-        <w:t xml:space="preserve"> yang tepat untuk kelima </w:t>
+        <w:t xml:space="preserve"> yang </w:t>
+      </w:r>
+      <w:proofErr w:type="spellStart"/>
+      <w:r>
+        <w:rPr>
+          <w:rFonts w:ascii="Times New Roman" w:eastAsia="Times New Roman" w:cs="Times New Roman"/>
+          <w:bCs/>
+          <w:sz w:val="24"/>
+          <w:szCs w:val="24"/>
+        </w:rPr>
+        <w:t>tepat</w:t>
+      </w:r>
+      <w:proofErr w:type="spellEnd"/>
+      <w:r>
+        <w:rPr>
+          <w:rFonts w:ascii="Times New Roman" w:eastAsia="Times New Roman" w:cs="Times New Roman"/>
+          <w:bCs/>
+          <w:sz w:val="24"/>
+          <w:szCs w:val="24"/>
+        </w:rPr>
+        <w:t xml:space="preserve"> </w:t>
+      </w:r>
+      <w:proofErr w:type="spellStart"/>
+      <w:r>
+        <w:rPr>
+          <w:rFonts w:ascii="Times New Roman" w:eastAsia="Times New Roman" w:cs="Times New Roman"/>
+          <w:bCs/>
+          <w:sz w:val="24"/>
+          <w:szCs w:val="24"/>
+        </w:rPr>
+        <w:t>untuk</w:t>
+      </w:r>
+      <w:proofErr w:type="spellEnd"/>
+      <w:r>
+        <w:rPr>
+          <w:rFonts w:ascii="Times New Roman" w:eastAsia="Times New Roman" w:cs="Times New Roman"/>
+          <w:bCs/>
+          <w:sz w:val="24"/>
+          <w:szCs w:val="24"/>
+        </w:rPr>
+        <w:t xml:space="preserve"> </w:t>
+      </w:r>
+      <w:proofErr w:type="spellStart"/>
+      <w:r>
+        <w:rPr>
+          <w:rFonts w:ascii="Times New Roman" w:eastAsia="Times New Roman" w:cs="Times New Roman"/>
+          <w:bCs/>
+          <w:sz w:val="24"/>
+          <w:szCs w:val="24"/>
+        </w:rPr>
+        <w:t>kelima</w:t>
+      </w:r>
+      <w:proofErr w:type="spellEnd"/>
+      <w:r>
+        <w:rPr>
+          <w:rFonts w:ascii="Times New Roman" w:eastAsia="Times New Roman" w:cs="Times New Roman"/>
+          <w:bCs/>
+          <w:sz w:val="24"/>
+          <w:szCs w:val="24"/>
+        </w:rPr>
+        <w:t xml:space="preserve"> </w:t>
       </w:r>
       <w:r>
         <w:rPr>
@@ -818,12 +3391,33 @@
           <w:sz w:val="24"/>
           <w:szCs w:val="24"/>
         </w:rPr>
-        <w:t xml:space="preserve"> kepribadian.</w:t>
+        <w:t xml:space="preserve"> </w:t>
+      </w:r>
+      <w:proofErr w:type="spellStart"/>
+      <w:r>
+        <w:rPr>
+          <w:rFonts w:ascii="Times New Roman" w:eastAsia="Times New Roman" w:cs="Times New Roman"/>
+          <w:bCs/>
+          <w:sz w:val="24"/>
+          <w:szCs w:val="24"/>
+        </w:rPr>
+        <w:t>kepribadian</w:t>
+      </w:r>
+      <w:proofErr w:type="spellEnd"/>
+      <w:r>
+        <w:rPr>
+          <w:rFonts w:ascii="Times New Roman" w:eastAsia="Times New Roman" w:cs="Times New Roman"/>
+          <w:bCs/>
+          <w:sz w:val="24"/>
+          <w:szCs w:val="24"/>
+        </w:rPr>
+        <w:t>.</w:t>
       </w:r>
       <w:bookmarkStart w:id="0" w:name="_GoBack"/>
       <w:bookmarkEnd w:id="0"/>
     </w:p>
     <w:sectPr>
+      <w:footerReference w:type="first" r:id="rId8"/>
       <w:pgSz w:w="12240" w:h="15840"/>
       <w:pgMar w:top="1418" w:right="1418" w:bottom="1418" w:left="2268" w:header="720" w:footer="720" w:gutter="0"/>
       <w:cols w:space="720"/>
@@ -857,6 +3451,66 @@
     </w:p>
   </w:endnote>
 </w:endnotes>
+</file>
+
+<file path=word/footer1.xml><?xml version="1.0" encoding="utf-8"?>
+<w:ftr xmlns:wpc="http://schemas.microsoft.com/office/word/2010/wordprocessingCanvas" xmlns:mc="http://schemas.openxmlformats.org/markup-compatibility/2006" xmlns:o="urn:schemas-microsoft-com:office:office" xmlns:r="http://schemas.openxmlformats.org/officeDocument/2006/relationships" xmlns:m="http://schemas.openxmlformats.org/officeDocument/2006/math" xmlns:v="urn:schemas-microsoft-com:vml" xmlns:wp14="http://schemas.microsoft.com/office/word/2010/wordprocessingDrawing" xmlns:wp="http://schemas.openxmlformats.org/drawingml/2006/wordprocessingDrawing" xmlns:w10="urn:schemas-microsoft-com:office:word" xmlns:w="http://schemas.openxmlformats.org/wordprocessingml/2006/main" xmlns:w14="http://schemas.microsoft.com/office/word/2010/wordml" xmlns:wpg="http://schemas.microsoft.com/office/word/2010/wordprocessingGroup" xmlns:wpi="http://schemas.microsoft.com/office/word/2010/wordprocessingInk" xmlns:wne="http://schemas.microsoft.com/office/word/2006/wordml" xmlns:wps="http://schemas.microsoft.com/office/word/2010/wordprocessingShape" mc:Ignorable="w14 wp14">
+  <w:sdt>
+    <w:sdtPr>
+      <w:id w:val="839736820"/>
+      <w:docPartObj>
+        <w:docPartGallery w:val="Page Numbers (Bottom of Page)"/>
+        <w:docPartUnique/>
+      </w:docPartObj>
+    </w:sdtPr>
+    <w:sdtEndPr>
+      <w:rPr>
+        <w:noProof/>
+      </w:rPr>
+    </w:sdtEndPr>
+    <w:sdtContent>
+      <w:p>
+        <w:pPr>
+          <w:pStyle w:val="Footer"/>
+          <w:jc w:val="center"/>
+        </w:pPr>
+        <w:r>
+          <w:fldChar w:fldCharType="begin"/>
+        </w:r>
+        <w:r>
+          <w:instrText xml:space="preserve"> PAGE   \* MERGEFORMAT </w:instrText>
+        </w:r>
+        <w:r>
+          <w:fldChar w:fldCharType="separate"/>
+        </w:r>
+        <w:r>
+          <w:rPr>
+            <w:noProof/>
+          </w:rPr>
+          <w:t>1</w:t>
+        </w:r>
+        <w:r>
+          <w:rPr>
+            <w:noProof/>
+          </w:rPr>
+          <w:fldChar w:fldCharType="end"/>
+        </w:r>
+        <w:r>
+          <w:rPr>
+            <w:noProof/>
+            <w:lang w:val="id-ID"/>
+          </w:rPr>
+          <w:t>71</w:t>
+        </w:r>
+      </w:p>
+    </w:sdtContent>
+  </w:sdt>
+  <w:p>
+    <w:pPr>
+      <w:pStyle w:val="Footer"/>
+    </w:pPr>
+  </w:p>
+</w:ftr>
 </file>
 
 <file path=word/footnotes.xml><?xml version="1.0" encoding="utf-8"?>

</xml_diff>

<commit_message>
update enter, daftar isi, daftar tabel, daftar gambar
</commit_message>
<xml_diff>
--- a/Penulisan Skripsi/BAB 5 Simpulan dan Saran.docx
+++ b/Penulisan Skripsi/BAB 5 Simpulan dan Saran.docx
@@ -14,6 +14,8 @@
           <w:szCs w:val="24"/>
         </w:rPr>
       </w:pPr>
+      <w:bookmarkStart w:id="0" w:name="_GoBack"/>
+      <w:bookmarkEnd w:id="0"/>
       <w:r>
         <w:rPr>
           <w:rFonts w:ascii="Times New Roman" w:cs="Times New Roman"/>
@@ -2924,8 +2926,6 @@
         <w:tab/>
         <w:t>Saran</w:t>
       </w:r>
-      <w:bookmarkStart w:id="0" w:name="_GoBack"/>
-      <w:bookmarkEnd w:id="0"/>
     </w:p>
     <w:p>
       <w:pPr>
@@ -3312,36 +3312,16 @@
           <w:sz w:val="24"/>
           <w:szCs w:val="24"/>
         </w:rPr>
-        <w:t xml:space="preserve"> </w:t>
-      </w:r>
-      <w:proofErr w:type="spellStart"/>
-      <w:r>
-        <w:rPr>
-          <w:rFonts w:ascii="Times New Roman" w:eastAsia="Times New Roman" w:cs="Times New Roman"/>
-          <w:bCs/>
-          <w:sz w:val="24"/>
-          <w:szCs w:val="24"/>
-        </w:rPr>
-        <w:t>B</w:t>
-      </w:r>
-      <w:r>
-        <w:rPr>
-          <w:rFonts w:ascii="Times New Roman" w:eastAsia="Times New Roman" w:cs="Times New Roman"/>
-          <w:bCs/>
-          <w:sz w:val="24"/>
-          <w:szCs w:val="24"/>
-        </w:rPr>
-        <w:t>ahasa</w:t>
-      </w:r>
-      <w:proofErr w:type="spellEnd"/>
-      <w:r>
-        <w:rPr>
-          <w:rFonts w:ascii="Times New Roman" w:eastAsia="Times New Roman" w:cs="Times New Roman"/>
-          <w:bCs/>
-          <w:sz w:val="24"/>
-          <w:szCs w:val="24"/>
-        </w:rPr>
-        <w:t xml:space="preserve"> Indonesia.</w:t>
+        <w:t xml:space="preserve"> B</w:t>
+      </w:r>
+      <w:r>
+        <w:rPr>
+          <w:rFonts w:ascii="Times New Roman" w:eastAsia="Times New Roman" w:cs="Times New Roman"/>
+          <w:bCs/>
+          <w:sz w:val="24"/>
+          <w:szCs w:val="24"/>
+        </w:rPr>
+        <w:t>ahasa Indonesia.</w:t>
       </w:r>
     </w:p>
     <w:p>
@@ -3955,7 +3935,7 @@
       <w:footerReference w:type="first" r:id="rId11"/>
       <w:pgSz w:w="11907" w:h="16839" w:code="9"/>
       <w:pgMar w:top="1418" w:right="1418" w:bottom="1418" w:left="2268" w:header="720" w:footer="720" w:gutter="0"/>
-      <w:pgNumType w:start="165"/>
+      <w:pgNumType w:start="169"/>
       <w:cols w:space="720"/>
       <w:titlePg/>
       <w:docGrid w:linePitch="360"/>
@@ -4051,7 +4031,7 @@
             <w:sz w:val="24"/>
             <w:szCs w:val="24"/>
           </w:rPr>
-          <w:t>165</w:t>
+          <w:t>169</w:t>
         </w:r>
         <w:r>
           <w:rPr>
@@ -4108,9 +4088,29 @@
   <w:p>
     <w:pPr>
       <w:pStyle w:val="Header"/>
+      <w:rPr>
+        <w:rFonts w:ascii="Times New Roman" w:cs="Times New Roman"/>
+        <w:sz w:val="24"/>
+        <w:szCs w:val="24"/>
+        <w:lang w:val="id-ID"/>
+      </w:rPr>
     </w:pPr>
     <w:r>
-      <w:t>166</w:t>
+      <w:rPr>
+        <w:rFonts w:ascii="Times New Roman" w:cs="Times New Roman"/>
+        <w:sz w:val="24"/>
+        <w:szCs w:val="24"/>
+      </w:rPr>
+      <w:t>1</w:t>
+    </w:r>
+    <w:r>
+      <w:rPr>
+        <w:rFonts w:ascii="Times New Roman" w:cs="Times New Roman"/>
+        <w:sz w:val="24"/>
+        <w:szCs w:val="24"/>
+        <w:lang w:val="id-ID"/>
+      </w:rPr>
+      <w:t>70</w:t>
     </w:r>
   </w:p>
 </w:hdr>
@@ -5801,7 +5801,7 @@
 </file>
 
 <file path=customXml/itemProps1.xml><?xml version="1.0" encoding="utf-8"?>
-<ds:datastoreItem xmlns:ds="http://schemas.openxmlformats.org/officeDocument/2006/customXml" ds:itemID="{E776BBCE-B138-4FCF-889D-4E1EBB1B0D49}">
+<ds:datastoreItem xmlns:ds="http://schemas.openxmlformats.org/officeDocument/2006/customXml" ds:itemID="{8ED12B2D-AAAC-4887-90D1-C0BBE471E66F}">
   <ds:schemaRefs>
     <ds:schemaRef ds:uri="http://schemas.openxmlformats.org/officeDocument/2006/bibliography"/>
   </ds:schemaRefs>

</xml_diff>